<commit_message>
Added sd-login and word doc
</commit_message>
<xml_diff>
--- a/Theoretical/Milestone2.docx
+++ b/Theoretical/Milestone2.docx
@@ -332,6 +332,126 @@
         </w:rPr>
         <w:br/>
         <w:t>Also, where needed, a class would offer public static methods so when another class needs to do a calculation that involves objects of the first class, he would not do the calculation himself, but use that function (this way, if the calculation formula is changed, it is transparent to the outside classes). For example: When a user registers he types a password, that password would be encrypted with a key and save in the database. Instead of having multiple functions using the same key to decrypt and encrypt, they would all use the same encrypt decrypt public &amp; static functions offered by the relevant class (This way we could also hide the key for the encryption).</w:t>
+      </w:r>
+    </w:p>
+    <w:p>
+      <w:pPr>
+        <w:pStyle w:val="ListParagraph"/>
+        <w:numPr>
+          <w:ilvl w:val="0"/>
+          <w:numId w:val="18"/>
+        </w:numPr>
+        <w:rPr>
+          <w:b/>
+          <w:bCs/>
+          <w:sz w:val="24"/>
+          <w:szCs w:val="24"/>
+        </w:rPr>
+      </w:pPr>
+      <w:r>
+        <w:rPr>
+          <w:b/>
+          <w:bCs/>
+          <w:sz w:val="24"/>
+          <w:szCs w:val="24"/>
+        </w:rPr>
+        <w:t xml:space="preserve">Easy new sensor implementation: </w:t>
+      </w:r>
+      <w:r>
+        <w:rPr>
+          <w:sz w:val="24"/>
+          <w:szCs w:val="24"/>
+        </w:rPr>
+        <w:t>In order to add an option for a new senor, we would write an interface of a sensor, that has one method “</w:t>
+      </w:r>
+      <w:proofErr w:type="spellStart"/>
+      <w:proofErr w:type="gramStart"/>
+      <w:r>
+        <w:rPr>
+          <w:sz w:val="24"/>
+          <w:szCs w:val="24"/>
+        </w:rPr>
+        <w:t>samle</w:t>
+      </w:r>
+      <w:proofErr w:type="spellEnd"/>
+      <w:r>
+        <w:rPr>
+          <w:sz w:val="24"/>
+          <w:szCs w:val="24"/>
+        </w:rPr>
+        <w:t>(</w:t>
+      </w:r>
+      <w:proofErr w:type="gramEnd"/>
+      <w:r>
+        <w:rPr>
+          <w:sz w:val="24"/>
+          <w:szCs w:val="24"/>
+        </w:rPr>
+        <w:t>)” that would return “Sensor Data”. For the “Sensor Data”: we would add this as an abstract class and for every type of data that could return from a sensor, we will implement a class for that data that would inherit from “Sensor Data” (for example: GPS sensor would implement the interface “Sensor” and therefore the method “</w:t>
+      </w:r>
+      <w:proofErr w:type="gramStart"/>
+      <w:r>
+        <w:rPr>
+          <w:sz w:val="24"/>
+          <w:szCs w:val="24"/>
+        </w:rPr>
+        <w:t>sample(</w:t>
+      </w:r>
+      <w:proofErr w:type="gramEnd"/>
+      <w:r>
+        <w:rPr>
+          <w:sz w:val="24"/>
+          <w:szCs w:val="24"/>
+        </w:rPr>
+        <w:t xml:space="preserve">)”, and a new class named “Location” would inherit from “Sensor Data”. This way, for a written code, if we want to change the sensor we could just change the line: “Sensor </w:t>
+      </w:r>
+      <w:proofErr w:type="spellStart"/>
+      <w:r>
+        <w:rPr>
+          <w:sz w:val="24"/>
+          <w:szCs w:val="24"/>
+        </w:rPr>
+        <w:t>sens</w:t>
+      </w:r>
+      <w:proofErr w:type="spellEnd"/>
+      <w:r>
+        <w:rPr>
+          <w:sz w:val="24"/>
+          <w:szCs w:val="24"/>
+        </w:rPr>
+        <w:t xml:space="preserve"> = New </w:t>
+      </w:r>
+      <w:proofErr w:type="gramStart"/>
+      <w:r>
+        <w:rPr>
+          <w:sz w:val="24"/>
+          <w:szCs w:val="24"/>
+        </w:rPr>
+        <w:t>‘</w:t>
+      </w:r>
+      <w:proofErr w:type="spellStart"/>
+      <w:r>
+        <w:rPr>
+          <w:sz w:val="24"/>
+          <w:szCs w:val="24"/>
+        </w:rPr>
+        <w:t>SomeSensor</w:t>
+      </w:r>
+      <w:proofErr w:type="spellEnd"/>
+      <w:r>
+        <w:rPr>
+          <w:sz w:val="24"/>
+          <w:szCs w:val="24"/>
+        </w:rPr>
+        <w:t>(</w:t>
+      </w:r>
+      <w:proofErr w:type="gramEnd"/>
+      <w:r>
+        <w:rPr>
+          <w:sz w:val="24"/>
+          <w:szCs w:val="24"/>
+        </w:rPr>
+        <w:t>)’” and everything else should stay the same.</w:t>
       </w:r>
     </w:p>
     <w:p>
@@ -5156,8 +5276,6 @@
         </w:rPr>
         <w:br w:type="page"/>
       </w:r>
-      <w:bookmarkStart w:id="0" w:name="_GoBack"/>
-      <w:bookmarkEnd w:id="0"/>
     </w:p>
     <w:p>
       <w:pPr>
@@ -5376,12 +5494,247 @@
         </w:rPr>
       </w:pPr>
       <w:r>
+        <w:lastRenderedPageBreak/>
+        <w:drawing>
+          <wp:anchor distT="0" distB="0" distL="114300" distR="114300" simplePos="0" relativeHeight="251674624" behindDoc="1" locked="0" layoutInCell="1" allowOverlap="1" wp14:anchorId="0A9856D5" wp14:editId="1147DDC2">
+            <wp:simplePos x="0" y="0"/>
+            <wp:positionH relativeFrom="margin">
+              <wp:align>center</wp:align>
+            </wp:positionH>
+            <wp:positionV relativeFrom="paragraph">
+              <wp:posOffset>6623050</wp:posOffset>
+            </wp:positionV>
+            <wp:extent cx="6247217" cy="2209800"/>
+            <wp:effectExtent l="0" t="0" r="1270" b="0"/>
+            <wp:wrapTight wrapText="bothSides">
+              <wp:wrapPolygon edited="0">
+                <wp:start x="0" y="0"/>
+                <wp:lineTo x="0" y="2607"/>
+                <wp:lineTo x="527" y="2979"/>
+                <wp:lineTo x="0" y="4655"/>
+                <wp:lineTo x="0" y="21414"/>
+                <wp:lineTo x="21539" y="21414"/>
+                <wp:lineTo x="21539" y="4655"/>
+                <wp:lineTo x="21473" y="4469"/>
+                <wp:lineTo x="20551" y="2979"/>
+                <wp:lineTo x="21341" y="2979"/>
+                <wp:lineTo x="21539" y="2421"/>
+                <wp:lineTo x="21539" y="0"/>
+                <wp:lineTo x="0" y="0"/>
+              </wp:wrapPolygon>
+            </wp:wrapTight>
+            <wp:docPr id="4" name="Picture 4"/>
+            <wp:cNvGraphicFramePr>
+              <a:graphicFrameLocks xmlns:a="http://schemas.openxmlformats.org/drawingml/2006/main" noChangeAspect="1"/>
+            </wp:cNvGraphicFramePr>
+            <a:graphic xmlns:a="http://schemas.openxmlformats.org/drawingml/2006/main">
+              <a:graphicData uri="http://schemas.openxmlformats.org/drawingml/2006/picture">
+                <pic:pic xmlns:pic="http://schemas.openxmlformats.org/drawingml/2006/picture">
+                  <pic:nvPicPr>
+                    <pic:cNvPr id="0" name="Picture 3"/>
+                    <pic:cNvPicPr>
+                      <a:picLocks noChangeAspect="1" noChangeArrowheads="1"/>
+                    </pic:cNvPicPr>
+                  </pic:nvPicPr>
+                  <pic:blipFill>
+                    <a:blip r:embed="rId14">
+                      <a:extLst>
+                        <a:ext uri="{28A0092B-C50C-407E-A947-70E740481C1C}">
+                          <a14:useLocalDpi xmlns:a14="http://schemas.microsoft.com/office/drawing/2010/main" val="0"/>
+                        </a:ext>
+                      </a:extLst>
+                    </a:blip>
+                    <a:srcRect/>
+                    <a:stretch>
+                      <a:fillRect/>
+                    </a:stretch>
+                  </pic:blipFill>
+                  <pic:spPr bwMode="auto">
+                    <a:xfrm>
+                      <a:off x="0" y="0"/>
+                      <a:ext cx="6247217" cy="2209800"/>
+                    </a:xfrm>
+                    <a:prstGeom prst="rect">
+                      <a:avLst/>
+                    </a:prstGeom>
+                    <a:noFill/>
+                    <a:ln>
+                      <a:noFill/>
+                    </a:ln>
+                  </pic:spPr>
+                </pic:pic>
+              </a:graphicData>
+            </a:graphic>
+          </wp:anchor>
+        </w:drawing>
+      </w:r>
+      <w:r>
+        <w:drawing>
+          <wp:anchor distT="0" distB="0" distL="114300" distR="114300" simplePos="0" relativeHeight="251673600" behindDoc="1" locked="0" layoutInCell="1" allowOverlap="1" wp14:anchorId="6DAD5B14" wp14:editId="2E8BF3F2">
+            <wp:simplePos x="0" y="0"/>
+            <wp:positionH relativeFrom="margin">
+              <wp:align>center</wp:align>
+            </wp:positionH>
+            <wp:positionV relativeFrom="paragraph">
+              <wp:posOffset>4220845</wp:posOffset>
+            </wp:positionV>
+            <wp:extent cx="6301072" cy="2228850"/>
+            <wp:effectExtent l="0" t="0" r="5080" b="0"/>
+            <wp:wrapTight wrapText="bothSides">
+              <wp:wrapPolygon edited="0">
+                <wp:start x="0" y="0"/>
+                <wp:lineTo x="0" y="14400"/>
+                <wp:lineTo x="327" y="14769"/>
+                <wp:lineTo x="0" y="15508"/>
+                <wp:lineTo x="0" y="20308"/>
+                <wp:lineTo x="457" y="21231"/>
+                <wp:lineTo x="522" y="21415"/>
+                <wp:lineTo x="20572" y="21415"/>
+                <wp:lineTo x="21291" y="21046"/>
+                <wp:lineTo x="21487" y="20677"/>
+                <wp:lineTo x="21552" y="19938"/>
+                <wp:lineTo x="21552" y="15508"/>
+                <wp:lineTo x="21160" y="14769"/>
+                <wp:lineTo x="21421" y="14769"/>
+                <wp:lineTo x="21552" y="14031"/>
+                <wp:lineTo x="21552" y="0"/>
+                <wp:lineTo x="0" y="0"/>
+              </wp:wrapPolygon>
+            </wp:wrapTight>
+            <wp:docPr id="3" name="Picture 3"/>
+            <wp:cNvGraphicFramePr>
+              <a:graphicFrameLocks xmlns:a="http://schemas.openxmlformats.org/drawingml/2006/main" noChangeAspect="1"/>
+            </wp:cNvGraphicFramePr>
+            <a:graphic xmlns:a="http://schemas.openxmlformats.org/drawingml/2006/main">
+              <a:graphicData uri="http://schemas.openxmlformats.org/drawingml/2006/picture">
+                <pic:pic xmlns:pic="http://schemas.openxmlformats.org/drawingml/2006/picture">
+                  <pic:nvPicPr>
+                    <pic:cNvPr id="0" name="Picture 2"/>
+                    <pic:cNvPicPr>
+                      <a:picLocks noChangeAspect="1" noChangeArrowheads="1"/>
+                    </pic:cNvPicPr>
+                  </pic:nvPicPr>
+                  <pic:blipFill>
+                    <a:blip r:embed="rId15">
+                      <a:extLst>
+                        <a:ext uri="{28A0092B-C50C-407E-A947-70E740481C1C}">
+                          <a14:useLocalDpi xmlns:a14="http://schemas.microsoft.com/office/drawing/2010/main" val="0"/>
+                        </a:ext>
+                      </a:extLst>
+                    </a:blip>
+                    <a:srcRect/>
+                    <a:stretch>
+                      <a:fillRect/>
+                    </a:stretch>
+                  </pic:blipFill>
+                  <pic:spPr bwMode="auto">
+                    <a:xfrm>
+                      <a:off x="0" y="0"/>
+                      <a:ext cx="6301072" cy="2228850"/>
+                    </a:xfrm>
+                    <a:prstGeom prst="rect">
+                      <a:avLst/>
+                    </a:prstGeom>
+                    <a:noFill/>
+                    <a:ln>
+                      <a:noFill/>
+                    </a:ln>
+                  </pic:spPr>
+                </pic:pic>
+              </a:graphicData>
+            </a:graphic>
+          </wp:anchor>
+        </w:drawing>
+      </w:r>
+      <w:r>
+        <w:drawing>
+          <wp:anchor distT="0" distB="0" distL="114300" distR="114300" simplePos="0" relativeHeight="251672576" behindDoc="1" locked="0" layoutInCell="1" allowOverlap="1" wp14:anchorId="4A1A511F" wp14:editId="6EA6F3AA">
+            <wp:simplePos x="0" y="0"/>
+            <wp:positionH relativeFrom="column">
+              <wp:posOffset>-495300</wp:posOffset>
+            </wp:positionH>
+            <wp:positionV relativeFrom="paragraph">
+              <wp:posOffset>267970</wp:posOffset>
+            </wp:positionV>
+            <wp:extent cx="6278245" cy="3914775"/>
+            <wp:effectExtent l="0" t="0" r="8255" b="9525"/>
+            <wp:wrapTight wrapText="bothSides">
+              <wp:wrapPolygon edited="0">
+                <wp:start x="0" y="0"/>
+                <wp:lineTo x="0" y="21547"/>
+                <wp:lineTo x="20580" y="21547"/>
+                <wp:lineTo x="21039" y="21442"/>
+                <wp:lineTo x="21563" y="20812"/>
+                <wp:lineTo x="21563" y="16082"/>
+                <wp:lineTo x="21432" y="15872"/>
+                <wp:lineTo x="20580" y="15136"/>
+                <wp:lineTo x="21563" y="14820"/>
+                <wp:lineTo x="21563" y="11877"/>
+                <wp:lineTo x="21235" y="11772"/>
+                <wp:lineTo x="21563" y="11352"/>
+                <wp:lineTo x="21563" y="9145"/>
+                <wp:lineTo x="20580" y="8409"/>
+                <wp:lineTo x="21563" y="8093"/>
+                <wp:lineTo x="21563" y="6727"/>
+                <wp:lineTo x="20580" y="6727"/>
+                <wp:lineTo x="21563" y="5886"/>
+                <wp:lineTo x="20580" y="5045"/>
+                <wp:lineTo x="21563" y="4730"/>
+                <wp:lineTo x="21563" y="0"/>
+                <wp:lineTo x="0" y="0"/>
+              </wp:wrapPolygon>
+            </wp:wrapTight>
+            <wp:docPr id="2" name="Picture 2"/>
+            <wp:cNvGraphicFramePr>
+              <a:graphicFrameLocks xmlns:a="http://schemas.openxmlformats.org/drawingml/2006/main" noChangeAspect="1"/>
+            </wp:cNvGraphicFramePr>
+            <a:graphic xmlns:a="http://schemas.openxmlformats.org/drawingml/2006/main">
+              <a:graphicData uri="http://schemas.openxmlformats.org/drawingml/2006/picture">
+                <pic:pic xmlns:pic="http://schemas.openxmlformats.org/drawingml/2006/picture">
+                  <pic:nvPicPr>
+                    <pic:cNvPr id="0" name="Picture 1"/>
+                    <pic:cNvPicPr>
+                      <a:picLocks noChangeAspect="1" noChangeArrowheads="1"/>
+                    </pic:cNvPicPr>
+                  </pic:nvPicPr>
+                  <pic:blipFill>
+                    <a:blip r:embed="rId16">
+                      <a:extLst>
+                        <a:ext uri="{28A0092B-C50C-407E-A947-70E740481C1C}">
+                          <a14:useLocalDpi xmlns:a14="http://schemas.microsoft.com/office/drawing/2010/main" val="0"/>
+                        </a:ext>
+                      </a:extLst>
+                    </a:blip>
+                    <a:srcRect/>
+                    <a:stretch>
+                      <a:fillRect/>
+                    </a:stretch>
+                  </pic:blipFill>
+                  <pic:spPr bwMode="auto">
+                    <a:xfrm>
+                      <a:off x="0" y="0"/>
+                      <a:ext cx="6278245" cy="3914775"/>
+                    </a:xfrm>
+                    <a:prstGeom prst="rect">
+                      <a:avLst/>
+                    </a:prstGeom>
+                    <a:noFill/>
+                    <a:ln>
+                      <a:noFill/>
+                    </a:ln>
+                  </pic:spPr>
+                </pic:pic>
+              </a:graphicData>
+            </a:graphic>
+          </wp:anchor>
+        </w:drawing>
+      </w:r>
+      <w:r>
         <w:rPr>
           <w:sz w:val="32"/>
           <w:szCs w:val="32"/>
           <w:u w:val="single"/>
         </w:rPr>
-        <w:lastRenderedPageBreak/>
         <w:t>Requirements Document:</w:t>
       </w:r>
     </w:p>
@@ -5390,28 +5743,213 @@
         <w:rPr>
           <w:sz w:val="32"/>
           <w:szCs w:val="32"/>
-        </w:rPr>
-      </w:pPr>
-      <w:r>
+          <w:u w:val="single"/>
+        </w:rPr>
+      </w:pPr>
+      <w:r>
+        <w:lastRenderedPageBreak/>
+        <w:drawing>
+          <wp:anchor distT="0" distB="0" distL="114300" distR="114300" simplePos="0" relativeHeight="251676672" behindDoc="1" locked="0" layoutInCell="1" allowOverlap="1" wp14:anchorId="685DD238" wp14:editId="7256967E">
+            <wp:simplePos x="0" y="0"/>
+            <wp:positionH relativeFrom="margin">
+              <wp:align>center</wp:align>
+            </wp:positionH>
+            <wp:positionV relativeFrom="paragraph">
+              <wp:posOffset>2514600</wp:posOffset>
+            </wp:positionV>
+            <wp:extent cx="7000875" cy="1515484"/>
+            <wp:effectExtent l="0" t="0" r="0" b="8890"/>
+            <wp:wrapTight wrapText="bothSides">
+              <wp:wrapPolygon edited="0">
+                <wp:start x="0" y="0"/>
+                <wp:lineTo x="0" y="21455"/>
+                <wp:lineTo x="21512" y="21455"/>
+                <wp:lineTo x="21512" y="0"/>
+                <wp:lineTo x="0" y="0"/>
+              </wp:wrapPolygon>
+            </wp:wrapTight>
+            <wp:docPr id="6" name="Picture 6"/>
+            <wp:cNvGraphicFramePr>
+              <a:graphicFrameLocks xmlns:a="http://schemas.openxmlformats.org/drawingml/2006/main" noChangeAspect="1"/>
+            </wp:cNvGraphicFramePr>
+            <a:graphic xmlns:a="http://schemas.openxmlformats.org/drawingml/2006/main">
+              <a:graphicData uri="http://schemas.openxmlformats.org/drawingml/2006/picture">
+                <pic:pic xmlns:pic="http://schemas.openxmlformats.org/drawingml/2006/picture">
+                  <pic:nvPicPr>
+                    <pic:cNvPr id="0" name="Picture 5"/>
+                    <pic:cNvPicPr>
+                      <a:picLocks noChangeAspect="1" noChangeArrowheads="1"/>
+                    </pic:cNvPicPr>
+                  </pic:nvPicPr>
+                  <pic:blipFill>
+                    <a:blip r:embed="rId17">
+                      <a:extLst>
+                        <a:ext uri="{28A0092B-C50C-407E-A947-70E740481C1C}">
+                          <a14:useLocalDpi xmlns:a14="http://schemas.microsoft.com/office/drawing/2010/main" val="0"/>
+                        </a:ext>
+                      </a:extLst>
+                    </a:blip>
+                    <a:srcRect/>
+                    <a:stretch>
+                      <a:fillRect/>
+                    </a:stretch>
+                  </pic:blipFill>
+                  <pic:spPr bwMode="auto">
+                    <a:xfrm>
+                      <a:off x="0" y="0"/>
+                      <a:ext cx="7000875" cy="1515484"/>
+                    </a:xfrm>
+                    <a:prstGeom prst="rect">
+                      <a:avLst/>
+                    </a:prstGeom>
+                    <a:noFill/>
+                    <a:ln>
+                      <a:noFill/>
+                    </a:ln>
+                  </pic:spPr>
+                </pic:pic>
+              </a:graphicData>
+            </a:graphic>
+            <wp14:sizeRelH relativeFrom="margin">
+              <wp14:pctWidth>0</wp14:pctWidth>
+            </wp14:sizeRelH>
+            <wp14:sizeRelV relativeFrom="margin">
+              <wp14:pctHeight>0</wp14:pctHeight>
+            </wp14:sizeRelV>
+          </wp:anchor>
+        </w:drawing>
+      </w:r>
+      <w:r>
+        <w:drawing>
+          <wp:anchor distT="0" distB="0" distL="114300" distR="114300" simplePos="0" relativeHeight="251675648" behindDoc="1" locked="0" layoutInCell="1" allowOverlap="1" wp14:anchorId="702870E4" wp14:editId="5A7FDEA0">
+            <wp:simplePos x="0" y="0"/>
+            <wp:positionH relativeFrom="column">
+              <wp:posOffset>-662305</wp:posOffset>
+            </wp:positionH>
+            <wp:positionV relativeFrom="paragraph">
+              <wp:posOffset>67945</wp:posOffset>
+            </wp:positionV>
+            <wp:extent cx="6955934" cy="2324100"/>
+            <wp:effectExtent l="0" t="0" r="0" b="0"/>
+            <wp:wrapTight wrapText="bothSides">
+              <wp:wrapPolygon edited="0">
+                <wp:start x="0" y="0"/>
+                <wp:lineTo x="0" y="21423"/>
+                <wp:lineTo x="20527" y="21423"/>
+                <wp:lineTo x="21533" y="20892"/>
+                <wp:lineTo x="21533" y="17351"/>
+                <wp:lineTo x="21296" y="16997"/>
+                <wp:lineTo x="21533" y="16289"/>
+                <wp:lineTo x="21533" y="7613"/>
+                <wp:lineTo x="21296" y="7082"/>
+                <wp:lineTo x="20527" y="5666"/>
+                <wp:lineTo x="21296" y="5666"/>
+                <wp:lineTo x="21533" y="4957"/>
+                <wp:lineTo x="21533" y="0"/>
+                <wp:lineTo x="0" y="0"/>
+              </wp:wrapPolygon>
+            </wp:wrapTight>
+            <wp:docPr id="5" name="Picture 5"/>
+            <wp:cNvGraphicFramePr>
+              <a:graphicFrameLocks xmlns:a="http://schemas.openxmlformats.org/drawingml/2006/main" noChangeAspect="1"/>
+            </wp:cNvGraphicFramePr>
+            <a:graphic xmlns:a="http://schemas.openxmlformats.org/drawingml/2006/main">
+              <a:graphicData uri="http://schemas.openxmlformats.org/drawingml/2006/picture">
+                <pic:pic xmlns:pic="http://schemas.openxmlformats.org/drawingml/2006/picture">
+                  <pic:nvPicPr>
+                    <pic:cNvPr id="0" name="Picture 4"/>
+                    <pic:cNvPicPr>
+                      <a:picLocks noChangeAspect="1" noChangeArrowheads="1"/>
+                    </pic:cNvPicPr>
+                  </pic:nvPicPr>
+                  <pic:blipFill>
+                    <a:blip r:embed="rId18">
+                      <a:extLst>
+                        <a:ext uri="{28A0092B-C50C-407E-A947-70E740481C1C}">
+                          <a14:useLocalDpi xmlns:a14="http://schemas.microsoft.com/office/drawing/2010/main" val="0"/>
+                        </a:ext>
+                      </a:extLst>
+                    </a:blip>
+                    <a:srcRect/>
+                    <a:stretch>
+                      <a:fillRect/>
+                    </a:stretch>
+                  </pic:blipFill>
+                  <pic:spPr bwMode="auto">
+                    <a:xfrm>
+                      <a:off x="0" y="0"/>
+                      <a:ext cx="6955934" cy="2324100"/>
+                    </a:xfrm>
+                    <a:prstGeom prst="rect">
+                      <a:avLst/>
+                    </a:prstGeom>
+                    <a:noFill/>
+                    <a:ln>
+                      <a:noFill/>
+                    </a:ln>
+                  </pic:spPr>
+                </pic:pic>
+              </a:graphicData>
+            </a:graphic>
+          </wp:anchor>
+        </w:drawing>
+      </w:r>
+    </w:p>
+    <w:p>
+      <w:pPr>
         <w:rPr>
           <w:sz w:val="32"/>
           <w:szCs w:val="32"/>
-          <w:highlight w:val="yellow"/>
-        </w:rPr>
-        <w:t>Insert picture here</w:t>
-      </w:r>
-    </w:p>
-    <w:p>
-      <w:pPr>
-        <w:rPr>
+        </w:rPr>
+      </w:pPr>
+      <w:r>
+        <w:rPr>
+          <w:b/>
+          <w:bCs/>
           <w:sz w:val="32"/>
           <w:szCs w:val="32"/>
         </w:rPr>
-      </w:pPr>
+        <w:t>*</w:t>
+      </w:r>
       <w:r>
         <w:rPr>
           <w:sz w:val="32"/>
           <w:szCs w:val="32"/>
+        </w:rPr>
+        <w:t>in case the images are too small:</w:t>
+      </w:r>
+      <w:bookmarkStart w:id="0" w:name="_GoBack"/>
+      <w:bookmarkEnd w:id="0"/>
+      <w:r>
+        <w:rPr>
+          <w:sz w:val="32"/>
+          <w:szCs w:val="32"/>
+        </w:rPr>
+        <w:t xml:space="preserve"> The original requirements.xls is in the repository</w:t>
+      </w:r>
+    </w:p>
+    <w:p>
+      <w:pPr>
+        <w:rPr>
+          <w:sz w:val="32"/>
+          <w:szCs w:val="32"/>
+          <w:u w:val="single"/>
+        </w:rPr>
+      </w:pPr>
+    </w:p>
+    <w:p>
+      <w:pPr>
+        <w:rPr>
+          <w:sz w:val="32"/>
+          <w:szCs w:val="32"/>
+          <w:u w:val="single"/>
+        </w:rPr>
+      </w:pPr>
+      <w:r>
+        <w:rPr>
+          <w:sz w:val="32"/>
+          <w:szCs w:val="32"/>
+          <w:u w:val="single"/>
         </w:rPr>
         <w:br w:type="page"/>
       </w:r>
@@ -5727,7 +6265,7 @@
       </w:r>
     </w:p>
     <w:sectPr>
-      <w:headerReference w:type="default" r:id="rId14"/>
+      <w:headerReference w:type="default" r:id="rId19"/>
       <w:pgSz w:w="11906" w:h="16838"/>
       <w:pgMar w:top="1440" w:right="1800" w:bottom="1440" w:left="1800" w:header="708" w:footer="708" w:gutter="0"/>
       <w:cols w:space="708"/>

</xml_diff>

<commit_message>
Last updates to theoretical part
</commit_message>
<xml_diff>
--- a/Theoretical/Milestone2.docx
+++ b/Theoretical/Milestone2.docx
@@ -558,7 +558,7 @@
             <v:path o:extrusionok="f" gradientshapeok="t" o:connecttype="rect"/>
             <o:lock v:ext="edit" aspectratio="t"/>
           </v:shapetype>
-          <v:shape id="_x0000_s1026" type="#_x0000_t75" style="position:absolute;margin-left:-68.25pt;margin-top:47.75pt;width:542.7pt;height:451.3pt;z-index:251659264;mso-position-horizontal-relative:text;mso-position-vertical-relative:text">
+          <v:shape id="_x0000_s1026" type="#_x0000_t75" style="position:absolute;margin-left:-68.25pt;margin-top:47.75pt;width:542.7pt;height:451.3pt;z-index:251659264">
             <v:imagedata r:id="rId7" o:title="UseCase"/>
           </v:shape>
         </w:pict>
@@ -4797,7 +4797,7 @@
           <w:noProof/>
         </w:rPr>
         <w:pict>
-          <v:shape id="_x0000_s1027" type="#_x0000_t75" style="position:absolute;margin-left:66pt;margin-top:13.85pt;width:278.25pt;height:679.05pt;z-index:251661312;mso-position-horizontal-relative:text;mso-position-vertical-relative:text">
+          <v:shape id="_x0000_s1027" type="#_x0000_t75" style="position:absolute;margin-left:66pt;margin-top:13.85pt;width:278.25pt;height:679.05pt;z-index:251661312">
             <v:imagedata r:id="rId8" o:title="Sequence-UC1-Rate Coupon"/>
           </v:shape>
         </w:pict>
@@ -4878,16 +4878,6 @@
       </w:r>
       <w:r>
         <w:rPr>
-          <w:noProof/>
-        </w:rPr>
-        <w:pict>
-          <v:shape id="_x0000_s1028" type="#_x0000_t75" style="position:absolute;margin-left:-25.4pt;margin-top:13.35pt;width:469.05pt;height:679pt;z-index:251663360;mso-position-horizontal-relative:text;mso-position-vertical-relative:text">
-            <v:imagedata r:id="rId9" o:title="Sequence-UC2-View Account+Edit Details"/>
-          </v:shape>
-        </w:pict>
-      </w:r>
-      <w:r>
-        <w:rPr>
           <w:sz w:val="24"/>
           <w:szCs w:val="24"/>
           <w:u w:val="single"/>
@@ -4955,276 +4945,24 @@
       </w:pPr>
       <w:r>
         <w:rPr>
+          <w:noProof/>
           <w:sz w:val="24"/>
           <w:szCs w:val="24"/>
           <w:u w:val="single"/>
         </w:rPr>
-        <w:br w:type="page"/>
-      </w:r>
-    </w:p>
-    <w:p>
-      <w:pPr>
-        <w:rPr>
-          <w:sz w:val="24"/>
-          <w:szCs w:val="24"/>
-        </w:rPr>
-      </w:pPr>
-      <w:r>
-        <w:rPr>
-          <w:sz w:val="24"/>
-          <w:szCs w:val="24"/>
-          <w:u w:val="single"/>
-        </w:rPr>
-        <w:lastRenderedPageBreak/>
-        <w:t>Sequence-</w:t>
-      </w:r>
-      <w:r>
-        <w:rPr>
-          <w:noProof/>
-        </w:rPr>
-        <w:pict>
-          <v:shape id="_x0000_s1029" type="#_x0000_t75" style="position:absolute;margin-left:31.5pt;margin-top:19.75pt;width:347.25pt;height:713.85pt;z-index:251665408;mso-position-horizontal-relative:text;mso-position-vertical-relative:text">
-            <v:imagedata r:id="rId10" o:title="Sequence-UC3-Login"/>
-          </v:shape>
-        </w:pict>
-      </w:r>
-      <w:r>
-        <w:rPr>
-          <w:sz w:val="24"/>
-          <w:szCs w:val="24"/>
-          <w:u w:val="single"/>
-        </w:rPr>
-        <w:t>UC3</w:t>
-      </w:r>
-      <w:r>
-        <w:rPr>
-          <w:sz w:val="24"/>
-          <w:szCs w:val="24"/>
-          <w:u w:val="single"/>
-        </w:rPr>
-        <w:t>-Login</w:t>
-      </w:r>
-      <w:r>
-        <w:rPr>
-          <w:sz w:val="24"/>
-          <w:szCs w:val="24"/>
-          <w:u w:val="single"/>
-        </w:rPr>
-        <w:t>.jpg</w:t>
-      </w:r>
-      <w:r>
-        <w:rPr>
-          <w:sz w:val="24"/>
-          <w:szCs w:val="24"/>
-        </w:rPr>
-        <w:t>:</w:t>
-      </w:r>
-    </w:p>
-    <w:p>
-      <w:pPr>
-        <w:rPr>
-          <w:sz w:val="24"/>
-          <w:szCs w:val="24"/>
-          <w:u w:val="single"/>
-        </w:rPr>
-      </w:pPr>
-      <w:r>
-        <w:rPr>
-          <w:sz w:val="24"/>
-          <w:szCs w:val="24"/>
-          <w:u w:val="single"/>
-        </w:rPr>
-        <w:br w:type="page"/>
-      </w:r>
-    </w:p>
-    <w:p>
-      <w:pPr>
-        <w:rPr>
-          <w:sz w:val="24"/>
-          <w:szCs w:val="24"/>
-        </w:rPr>
-      </w:pPr>
-      <w:r>
-        <w:rPr>
-          <w:sz w:val="24"/>
-          <w:szCs w:val="24"/>
-          <w:u w:val="single"/>
-        </w:rPr>
-        <w:lastRenderedPageBreak/>
-        <w:t>Sequence-</w:t>
-      </w:r>
-      <w:r>
-        <w:rPr>
-          <w:noProof/>
-        </w:rPr>
-        <w:pict>
-          <v:shape id="_x0000_s1030" type="#_x0000_t75" style="position:absolute;margin-left:1.5pt;margin-top:14.05pt;width:418.1pt;height:695.6pt;z-index:251667456;mso-position-horizontal-relative:text;mso-position-vertical-relative:text">
-            <v:imagedata r:id="rId11" o:title="Sequence-UC4-View Business+Edit Details"/>
-          </v:shape>
-        </w:pict>
-      </w:r>
-      <w:r>
-        <w:rPr>
-          <w:sz w:val="24"/>
-          <w:szCs w:val="24"/>
-          <w:u w:val="single"/>
-        </w:rPr>
-        <w:t>UC4</w:t>
-      </w:r>
-      <w:r>
-        <w:rPr>
-          <w:sz w:val="24"/>
-          <w:szCs w:val="24"/>
-          <w:u w:val="single"/>
-        </w:rPr>
-        <w:t>-</w:t>
-      </w:r>
-      <w:r>
-        <w:rPr>
-          <w:sz w:val="24"/>
-          <w:szCs w:val="24"/>
-          <w:u w:val="single"/>
-        </w:rPr>
-        <w:t xml:space="preserve">View </w:t>
-      </w:r>
-      <w:proofErr w:type="spellStart"/>
-      <w:r>
-        <w:rPr>
-          <w:sz w:val="24"/>
-          <w:szCs w:val="24"/>
-          <w:u w:val="single"/>
-        </w:rPr>
-        <w:t>Business</w:t>
-      </w:r>
-      <w:r>
-        <w:rPr>
-          <w:sz w:val="24"/>
-          <w:szCs w:val="24"/>
-          <w:u w:val="single"/>
-        </w:rPr>
-        <w:t>+Edit</w:t>
-      </w:r>
-      <w:proofErr w:type="spellEnd"/>
-      <w:r>
-        <w:rPr>
-          <w:sz w:val="24"/>
-          <w:szCs w:val="24"/>
-          <w:u w:val="single"/>
-        </w:rPr>
-        <w:t xml:space="preserve"> Details</w:t>
-      </w:r>
-      <w:r>
-        <w:rPr>
-          <w:sz w:val="24"/>
-          <w:szCs w:val="24"/>
-          <w:u w:val="single"/>
-        </w:rPr>
-        <w:t>.jpg</w:t>
-      </w:r>
-      <w:r>
-        <w:rPr>
-          <w:sz w:val="24"/>
-          <w:szCs w:val="24"/>
-        </w:rPr>
-        <w:t>:</w:t>
-      </w:r>
-    </w:p>
-    <w:p>
-      <w:pPr>
-        <w:rPr>
-          <w:sz w:val="24"/>
-          <w:szCs w:val="24"/>
-        </w:rPr>
-      </w:pPr>
-    </w:p>
-    <w:p>
-      <w:pPr>
-        <w:rPr>
-          <w:sz w:val="24"/>
-          <w:szCs w:val="24"/>
-        </w:rPr>
-      </w:pPr>
-      <w:r>
-        <w:rPr>
-          <w:sz w:val="24"/>
-          <w:szCs w:val="24"/>
-        </w:rPr>
-        <w:br w:type="page"/>
-      </w:r>
-    </w:p>
-    <w:p>
-      <w:pPr>
-        <w:rPr>
-          <w:b/>
-          <w:bCs/>
-          <w:sz w:val="32"/>
-          <w:szCs w:val="32"/>
-        </w:rPr>
-      </w:pPr>
-      <w:r>
-        <w:rPr>
-          <w:b/>
-          <w:bCs/>
-          <w:sz w:val="32"/>
-          <w:szCs w:val="32"/>
-        </w:rPr>
-        <w:lastRenderedPageBreak/>
-        <w:t>Task 4</w:t>
-      </w:r>
-      <w:r>
-        <w:rPr>
-          <w:b/>
-          <w:bCs/>
-          <w:sz w:val="32"/>
-          <w:szCs w:val="32"/>
-        </w:rPr>
-        <w:t>:</w:t>
-      </w:r>
-      <w:r>
-        <w:rPr>
-          <w:b/>
-          <w:bCs/>
-          <w:sz w:val="32"/>
-          <w:szCs w:val="32"/>
-        </w:rPr>
-        <w:t xml:space="preserve"> DFD</w:t>
-      </w:r>
-    </w:p>
-    <w:p>
-      <w:pPr>
-        <w:rPr>
-          <w:sz w:val="28"/>
-          <w:szCs w:val="28"/>
-          <w:u w:val="single"/>
-        </w:rPr>
-      </w:pPr>
-      <w:r>
-        <w:rPr>
-          <w:sz w:val="28"/>
-          <w:szCs w:val="28"/>
-          <w:u w:val="single"/>
-        </w:rPr>
-        <w:t>DFD.jpg</w:t>
-      </w:r>
-    </w:p>
-    <w:p>
-      <w:pPr>
-        <w:rPr>
-          <w:sz w:val="24"/>
-          <w:szCs w:val="24"/>
-        </w:rPr>
-      </w:pPr>
-      <w:r>
-        <w:rPr>
-          <w:noProof/>
-          <w:sz w:val="24"/>
-          <w:szCs w:val="24"/>
-        </w:rPr>
         <w:drawing>
-          <wp:inline distT="0" distB="0" distL="0" distR="0" wp14:anchorId="0BBF79DA" wp14:editId="4BB2467C">
-            <wp:extent cx="7720015" cy="5723700"/>
-            <wp:effectExtent l="7620" t="0" r="3175" b="3175"/>
-            <wp:docPr id="1" name="Picture 1" descr="C:\Users\obarilan\AppData\Local\Microsoft\Windows\INetCache\Content.Word\DFD.JPG"/>
+          <wp:anchor distT="0" distB="0" distL="114300" distR="114300" simplePos="0" relativeHeight="251683840" behindDoc="0" locked="0" layoutInCell="1" allowOverlap="1" wp14:anchorId="0F470B97" wp14:editId="339469F6">
+            <wp:simplePos x="0" y="0"/>
+            <wp:positionH relativeFrom="margin">
+              <wp:posOffset>-1368425</wp:posOffset>
+            </wp:positionH>
+            <wp:positionV relativeFrom="paragraph">
+              <wp:posOffset>1584325</wp:posOffset>
+            </wp:positionV>
+            <wp:extent cx="8056245" cy="5828030"/>
+            <wp:effectExtent l="9208" t="0" r="0" b="0"/>
+            <wp:wrapSquare wrapText="bothSides"/>
+            <wp:docPr id="1" name="Picture 1"/>
             <wp:cNvGraphicFramePr>
               <a:graphicFrameLocks xmlns:a="http://schemas.openxmlformats.org/drawingml/2006/main" noChangeAspect="1"/>
             </wp:cNvGraphicFramePr>
@@ -5232,50 +4970,331 @@
               <a:graphicData uri="http://schemas.openxmlformats.org/drawingml/2006/picture">
                 <pic:pic xmlns:pic="http://schemas.openxmlformats.org/drawingml/2006/picture">
                   <pic:nvPicPr>
-                    <pic:cNvPr id="0" name="Picture 3" descr="C:\Users\obarilan\AppData\Local\Microsoft\Windows\INetCache\Content.Word\DFD.JPG"/>
-                    <pic:cNvPicPr>
-                      <a:picLocks noChangeAspect="1" noChangeArrowheads="1"/>
-                    </pic:cNvPicPr>
+                    <pic:cNvPr id="1" name="Sequence-UC2-View Account+Edit Details.jpg"/>
+                    <pic:cNvPicPr/>
                   </pic:nvPicPr>
                   <pic:blipFill>
-                    <a:blip r:embed="rId12">
+                    <a:blip r:embed="rId9">
                       <a:extLst>
                         <a:ext uri="{28A0092B-C50C-407E-A947-70E740481C1C}">
                           <a14:useLocalDpi xmlns:a14="http://schemas.microsoft.com/office/drawing/2010/main" val="0"/>
                         </a:ext>
                       </a:extLst>
                     </a:blip>
-                    <a:srcRect/>
                     <a:stretch>
                       <a:fillRect/>
                     </a:stretch>
                   </pic:blipFill>
-                  <pic:spPr bwMode="auto">
+                  <pic:spPr>
                     <a:xfrm rot="5400000">
                       <a:off x="0" y="0"/>
-                      <a:ext cx="7739393" cy="5738067"/>
+                      <a:ext cx="8056245" cy="5828030"/>
                     </a:xfrm>
                     <a:prstGeom prst="rect">
                       <a:avLst/>
                     </a:prstGeom>
-                    <a:noFill/>
-                    <a:ln>
-                      <a:noFill/>
-                    </a:ln>
                   </pic:spPr>
                 </pic:pic>
               </a:graphicData>
             </a:graphic>
-          </wp:inline>
+            <wp14:sizeRelH relativeFrom="margin">
+              <wp14:pctWidth>0</wp14:pctWidth>
+            </wp14:sizeRelH>
+            <wp14:sizeRelV relativeFrom="margin">
+              <wp14:pctHeight>0</wp14:pctHeight>
+            </wp14:sizeRelV>
+          </wp:anchor>
         </w:drawing>
       </w:r>
       <w:r>
         <w:rPr>
           <w:sz w:val="24"/>
           <w:szCs w:val="24"/>
+          <w:u w:val="single"/>
         </w:rPr>
         <w:br w:type="page"/>
       </w:r>
+    </w:p>
+    <w:p>
+      <w:pPr>
+        <w:rPr>
+          <w:sz w:val="24"/>
+          <w:szCs w:val="24"/>
+        </w:rPr>
+      </w:pPr>
+      <w:r>
+        <w:rPr>
+          <w:noProof/>
+          <w:sz w:val="24"/>
+          <w:szCs w:val="24"/>
+        </w:rPr>
+        <w:lastRenderedPageBreak/>
+        <w:drawing>
+          <wp:anchor distT="0" distB="0" distL="114300" distR="114300" simplePos="0" relativeHeight="251684864" behindDoc="0" locked="0" layoutInCell="1" allowOverlap="1" wp14:anchorId="0E102F13" wp14:editId="1DEA9C29">
+            <wp:simplePos x="0" y="0"/>
+            <wp:positionH relativeFrom="margin">
+              <wp:posOffset>-1795145</wp:posOffset>
+            </wp:positionH>
+            <wp:positionV relativeFrom="paragraph">
+              <wp:posOffset>2089150</wp:posOffset>
+            </wp:positionV>
+            <wp:extent cx="8538210" cy="4939030"/>
+            <wp:effectExtent l="8890" t="0" r="5080" b="5080"/>
+            <wp:wrapSquare wrapText="bothSides"/>
+            <wp:docPr id="7" name="Picture 7"/>
+            <wp:cNvGraphicFramePr>
+              <a:graphicFrameLocks xmlns:a="http://schemas.openxmlformats.org/drawingml/2006/main" noChangeAspect="1"/>
+            </wp:cNvGraphicFramePr>
+            <a:graphic xmlns:a="http://schemas.openxmlformats.org/drawingml/2006/main">
+              <a:graphicData uri="http://schemas.openxmlformats.org/drawingml/2006/picture">
+                <pic:pic xmlns:pic="http://schemas.openxmlformats.org/drawingml/2006/picture">
+                  <pic:nvPicPr>
+                    <pic:cNvPr id="7" name="Sequence-UC3-Login.jpg"/>
+                    <pic:cNvPicPr/>
+                  </pic:nvPicPr>
+                  <pic:blipFill>
+                    <a:blip r:embed="rId10">
+                      <a:extLst>
+                        <a:ext uri="{28A0092B-C50C-407E-A947-70E740481C1C}">
+                          <a14:useLocalDpi xmlns:a14="http://schemas.microsoft.com/office/drawing/2010/main" val="0"/>
+                        </a:ext>
+                      </a:extLst>
+                    </a:blip>
+                    <a:stretch>
+                      <a:fillRect/>
+                    </a:stretch>
+                  </pic:blipFill>
+                  <pic:spPr>
+                    <a:xfrm rot="5400000">
+                      <a:off x="0" y="0"/>
+                      <a:ext cx="8538210" cy="4939030"/>
+                    </a:xfrm>
+                    <a:prstGeom prst="rect">
+                      <a:avLst/>
+                    </a:prstGeom>
+                  </pic:spPr>
+                </pic:pic>
+              </a:graphicData>
+            </a:graphic>
+            <wp14:sizeRelH relativeFrom="margin">
+              <wp14:pctWidth>0</wp14:pctWidth>
+            </wp14:sizeRelH>
+            <wp14:sizeRelV relativeFrom="margin">
+              <wp14:pctHeight>0</wp14:pctHeight>
+            </wp14:sizeRelV>
+          </wp:anchor>
+        </w:drawing>
+      </w:r>
+      <w:r>
+        <w:rPr>
+          <w:sz w:val="24"/>
+          <w:szCs w:val="24"/>
+          <w:u w:val="single"/>
+        </w:rPr>
+        <w:t>Sequence-</w:t>
+      </w:r>
+      <w:r>
+        <w:rPr>
+          <w:sz w:val="24"/>
+          <w:szCs w:val="24"/>
+          <w:u w:val="single"/>
+        </w:rPr>
+        <w:t>UC3</w:t>
+      </w:r>
+      <w:r>
+        <w:rPr>
+          <w:sz w:val="24"/>
+          <w:szCs w:val="24"/>
+          <w:u w:val="single"/>
+        </w:rPr>
+        <w:t>-Login</w:t>
+      </w:r>
+      <w:r>
+        <w:rPr>
+          <w:sz w:val="24"/>
+          <w:szCs w:val="24"/>
+          <w:u w:val="single"/>
+        </w:rPr>
+        <w:t>.jpg</w:t>
+      </w:r>
+      <w:r>
+        <w:rPr>
+          <w:sz w:val="24"/>
+          <w:szCs w:val="24"/>
+        </w:rPr>
+        <w:t>:</w:t>
+      </w:r>
+    </w:p>
+    <w:p>
+      <w:pPr>
+        <w:rPr>
+          <w:sz w:val="24"/>
+          <w:szCs w:val="24"/>
+        </w:rPr>
+      </w:pPr>
+      <w:r>
+        <w:rPr>
+          <w:noProof/>
+          <w:sz w:val="24"/>
+          <w:szCs w:val="24"/>
+          <w:u w:val="single"/>
+        </w:rPr>
+        <w:lastRenderedPageBreak/>
+        <w:drawing>
+          <wp:anchor distT="0" distB="0" distL="114300" distR="114300" simplePos="0" relativeHeight="251685888" behindDoc="0" locked="0" layoutInCell="1" allowOverlap="1" wp14:anchorId="0CE1C20D" wp14:editId="4BDE2D3C">
+            <wp:simplePos x="0" y="0"/>
+            <wp:positionH relativeFrom="column">
+              <wp:posOffset>-1549400</wp:posOffset>
+            </wp:positionH>
+            <wp:positionV relativeFrom="paragraph">
+              <wp:posOffset>1864995</wp:posOffset>
+            </wp:positionV>
+            <wp:extent cx="8156575" cy="5076825"/>
+            <wp:effectExtent l="0" t="3175" r="0" b="0"/>
+            <wp:wrapSquare wrapText="bothSides"/>
+            <wp:docPr id="8" name="Picture 8"/>
+            <wp:cNvGraphicFramePr>
+              <a:graphicFrameLocks xmlns:a="http://schemas.openxmlformats.org/drawingml/2006/main" noChangeAspect="1"/>
+            </wp:cNvGraphicFramePr>
+            <a:graphic xmlns:a="http://schemas.openxmlformats.org/drawingml/2006/main">
+              <a:graphicData uri="http://schemas.openxmlformats.org/drawingml/2006/picture">
+                <pic:pic xmlns:pic="http://schemas.openxmlformats.org/drawingml/2006/picture">
+                  <pic:nvPicPr>
+                    <pic:cNvPr id="8" name="Sequence-UC4-View Business+Edit Details.jpg"/>
+                    <pic:cNvPicPr/>
+                  </pic:nvPicPr>
+                  <pic:blipFill>
+                    <a:blip r:embed="rId11">
+                      <a:extLst>
+                        <a:ext uri="{28A0092B-C50C-407E-A947-70E740481C1C}">
+                          <a14:useLocalDpi xmlns:a14="http://schemas.microsoft.com/office/drawing/2010/main" val="0"/>
+                        </a:ext>
+                      </a:extLst>
+                    </a:blip>
+                    <a:stretch>
+                      <a:fillRect/>
+                    </a:stretch>
+                  </pic:blipFill>
+                  <pic:spPr>
+                    <a:xfrm rot="5400000">
+                      <a:off x="0" y="0"/>
+                      <a:ext cx="8156575" cy="5076825"/>
+                    </a:xfrm>
+                    <a:prstGeom prst="rect">
+                      <a:avLst/>
+                    </a:prstGeom>
+                  </pic:spPr>
+                </pic:pic>
+              </a:graphicData>
+            </a:graphic>
+            <wp14:sizeRelH relativeFrom="margin">
+              <wp14:pctWidth>0</wp14:pctWidth>
+            </wp14:sizeRelH>
+            <wp14:sizeRelV relativeFrom="margin">
+              <wp14:pctHeight>0</wp14:pctHeight>
+            </wp14:sizeRelV>
+          </wp:anchor>
+        </w:drawing>
+      </w:r>
+      <w:r>
+        <w:rPr>
+          <w:sz w:val="24"/>
+          <w:szCs w:val="24"/>
+          <w:u w:val="single"/>
+        </w:rPr>
+        <w:t>S</w:t>
+      </w:r>
+      <w:r>
+        <w:rPr>
+          <w:sz w:val="24"/>
+          <w:szCs w:val="24"/>
+          <w:u w:val="single"/>
+        </w:rPr>
+        <w:t>equence-</w:t>
+      </w:r>
+      <w:r>
+        <w:rPr>
+          <w:sz w:val="24"/>
+          <w:szCs w:val="24"/>
+          <w:u w:val="single"/>
+        </w:rPr>
+        <w:t>UC4</w:t>
+      </w:r>
+      <w:r>
+        <w:rPr>
+          <w:sz w:val="24"/>
+          <w:szCs w:val="24"/>
+          <w:u w:val="single"/>
+        </w:rPr>
+        <w:t>-</w:t>
+      </w:r>
+      <w:r>
+        <w:rPr>
+          <w:sz w:val="24"/>
+          <w:szCs w:val="24"/>
+          <w:u w:val="single"/>
+        </w:rPr>
+        <w:t xml:space="preserve">View </w:t>
+      </w:r>
+      <w:proofErr w:type="spellStart"/>
+      <w:r>
+        <w:rPr>
+          <w:sz w:val="24"/>
+          <w:szCs w:val="24"/>
+          <w:u w:val="single"/>
+        </w:rPr>
+        <w:t>Business</w:t>
+      </w:r>
+      <w:r>
+        <w:rPr>
+          <w:sz w:val="24"/>
+          <w:szCs w:val="24"/>
+          <w:u w:val="single"/>
+        </w:rPr>
+        <w:t>+Edit</w:t>
+      </w:r>
+      <w:proofErr w:type="spellEnd"/>
+      <w:r>
+        <w:rPr>
+          <w:sz w:val="24"/>
+          <w:szCs w:val="24"/>
+          <w:u w:val="single"/>
+        </w:rPr>
+        <w:t xml:space="preserve"> Details</w:t>
+      </w:r>
+      <w:r>
+        <w:rPr>
+          <w:sz w:val="24"/>
+          <w:szCs w:val="24"/>
+          <w:u w:val="single"/>
+        </w:rPr>
+        <w:t>.jpg</w:t>
+      </w:r>
+      <w:r>
+        <w:rPr>
+          <w:sz w:val="24"/>
+          <w:szCs w:val="24"/>
+        </w:rPr>
+        <w:t>:</w:t>
+      </w:r>
+    </w:p>
+    <w:p>
+      <w:pPr>
+        <w:rPr>
+          <w:sz w:val="24"/>
+          <w:szCs w:val="24"/>
+        </w:rPr>
+      </w:pPr>
+    </w:p>
+    <w:p>
+      <w:pPr>
+        <w:rPr>
+          <w:sz w:val="24"/>
+          <w:szCs w:val="24"/>
+        </w:rPr>
+      </w:pPr>
+      <w:bookmarkStart w:id="0" w:name="_GoBack"/>
+      <w:bookmarkEnd w:id="0"/>
     </w:p>
     <w:p>
       <w:pPr>
@@ -5293,8 +5312,7 @@
           <w:sz w:val="32"/>
           <w:szCs w:val="32"/>
         </w:rPr>
-        <w:lastRenderedPageBreak/>
-        <w:t>Task 5</w:t>
+        <w:t>Task 4</w:t>
       </w:r>
       <w:r>
         <w:rPr>
@@ -5312,7 +5330,115 @@
           <w:sz w:val="32"/>
           <w:szCs w:val="32"/>
         </w:rPr>
+        <w:t xml:space="preserve"> DFD</w:t>
+      </w:r>
+    </w:p>
+    <w:p>
+      <w:pPr>
+        <w:rPr>
+          <w:sz w:val="28"/>
+          <w:szCs w:val="28"/>
+          <w:u w:val="single"/>
+        </w:rPr>
+      </w:pPr>
+      <w:r>
+        <w:rPr>
+          <w:noProof/>
+        </w:rPr>
+        <w:pict>
+          <v:shape id="_x0000_s1036" type="#_x0000_t75" style="position:absolute;margin-left:9.75pt;margin-top:19.05pt;width:422.25pt;height:665.25pt;z-index:251680768">
+            <v:imagedata r:id="rId12" o:title="DFD"/>
+          </v:shape>
+        </w:pict>
+      </w:r>
+      <w:r>
+        <w:rPr>
+          <w:sz w:val="28"/>
+          <w:szCs w:val="28"/>
+          <w:u w:val="single"/>
+        </w:rPr>
+        <w:t>DFD.jpg</w:t>
+      </w:r>
+    </w:p>
+    <w:p>
+      <w:pPr>
+        <w:rPr>
+          <w:sz w:val="24"/>
+          <w:szCs w:val="24"/>
+        </w:rPr>
+      </w:pPr>
+      <w:r>
+        <w:rPr>
+          <w:sz w:val="24"/>
+          <w:szCs w:val="24"/>
+        </w:rPr>
+        <w:br w:type="page"/>
+      </w:r>
+    </w:p>
+    <w:p>
+      <w:pPr>
+        <w:rPr>
+          <w:b/>
+          <w:bCs/>
+          <w:sz w:val="32"/>
+          <w:szCs w:val="32"/>
+        </w:rPr>
+      </w:pPr>
+      <w:r>
+        <w:rPr>
+          <w:noProof/>
+        </w:rPr>
+        <w:lastRenderedPageBreak/>
+        <w:pict>
+          <v:shape id="_x0000_s1033" type="#_x0000_t75" style="position:absolute;margin-left:99.75pt;margin-top:24.8pt;width:314.4pt;height:666.2pt;z-index:251678720">
+            <v:imagedata r:id="rId13" o:title="state machine"/>
+            <w10:wrap type="square"/>
+          </v:shape>
+        </w:pict>
+      </w:r>
+      <w:r>
+        <w:rPr>
+          <w:b/>
+          <w:bCs/>
+          <w:sz w:val="32"/>
+          <w:szCs w:val="32"/>
+        </w:rPr>
+        <w:t>Task 5</w:t>
+      </w:r>
+      <w:r>
+        <w:rPr>
+          <w:b/>
+          <w:bCs/>
+          <w:sz w:val="32"/>
+          <w:szCs w:val="32"/>
+        </w:rPr>
+        <w:t>:</w:t>
+      </w:r>
+      <w:r>
+        <w:rPr>
+          <w:b/>
+          <w:bCs/>
+          <w:sz w:val="32"/>
+          <w:szCs w:val="32"/>
+        </w:rPr>
         <w:t xml:space="preserve"> State Machine Diagram</w:t>
+      </w:r>
+    </w:p>
+    <w:p>
+      <w:pPr>
+        <w:rPr>
+          <w:sz w:val="24"/>
+          <w:szCs w:val="24"/>
+          <w:u w:val="single"/>
+        </w:rPr>
+      </w:pPr>
+      <w:r>
+        <w:rPr>
+          <w:sz w:val="24"/>
+          <w:szCs w:val="24"/>
+          <w:u w:val="single"/>
+        </w:rPr>
+        <w:t>State machine.jpg</w:t>
       </w:r>
     </w:p>
     <w:p>
@@ -5332,28 +5458,28 @@
           <w:szCs w:val="32"/>
           <w:highlight w:val="yellow"/>
         </w:rPr>
-        <w:t>Add s. machine</w:t>
-      </w:r>
-      <w:r>
+        <w:br w:type="page"/>
+      </w:r>
+    </w:p>
+    <w:p>
+      <w:pPr>
         <w:rPr>
           <w:b/>
           <w:bCs/>
           <w:sz w:val="32"/>
           <w:szCs w:val="32"/>
-          <w:highlight w:val="yellow"/>
-        </w:rPr>
-        <w:br w:type="page"/>
-      </w:r>
-    </w:p>
-    <w:p>
-      <w:pPr>
+        </w:rPr>
+      </w:pPr>
+      <w:r>
         <w:rPr>
           <w:b/>
           <w:bCs/>
           <w:sz w:val="32"/>
           <w:szCs w:val="32"/>
         </w:rPr>
-      </w:pPr>
+        <w:lastRenderedPageBreak/>
+        <w:t>Task 6</w:t>
+      </w:r>
       <w:r>
         <w:rPr>
           <w:b/>
@@ -5361,8 +5487,7 @@
           <w:sz w:val="32"/>
           <w:szCs w:val="32"/>
         </w:rPr>
-        <w:lastRenderedPageBreak/>
-        <w:t>Task 6</w:t>
+        <w:t>:</w:t>
       </w:r>
       <w:r>
         <w:rPr>
@@ -5371,15 +5496,6 @@
           <w:sz w:val="32"/>
           <w:szCs w:val="32"/>
         </w:rPr>
-        <w:t>:</w:t>
-      </w:r>
-      <w:r>
-        <w:rPr>
-          <w:b/>
-          <w:bCs/>
-          <w:sz w:val="32"/>
-          <w:szCs w:val="32"/>
-        </w:rPr>
         <w:t xml:space="preserve"> Updating previous Diagrams</w:t>
       </w:r>
     </w:p>
@@ -5413,8 +5529,8 @@
           <w:noProof/>
         </w:rPr>
         <w:pict>
-          <v:shape id="_x0000_s1032" type="#_x0000_t75" style="position:absolute;margin-left:-58pt;margin-top:24.7pt;width:538pt;height:363.85pt;z-index:251671552;mso-position-horizontal-relative:text;mso-position-vertical-relative:text">
-            <v:imagedata r:id="rId13" o:title="ERD"/>
+          <v:shape id="_x0000_s1032" type="#_x0000_t75" style="position:absolute;margin-left:-58pt;margin-top:24.7pt;width:538pt;height:363.85pt;z-index:251671552">
+            <v:imagedata r:id="rId14" o:title="ERD"/>
           </v:shape>
         </w:pict>
       </w:r>
@@ -5437,11 +5553,21 @@
       </w:pPr>
       <w:r>
         <w:rPr>
+          <w:noProof/>
+        </w:rPr>
+        <w:lastRenderedPageBreak/>
+        <w:pict>
+          <v:shape id="_x0000_s1037" type="#_x0000_t75" style="position:absolute;margin-left:-57.75pt;margin-top:22.1pt;width:537.75pt;height:818pt;z-index:251682816;mso-position-horizontal-relative:text;mso-position-vertical-relative:text">
+            <v:imagedata r:id="rId15" o:title="UML"/>
+          </v:shape>
+        </w:pict>
+      </w:r>
+      <w:r>
+        <w:rPr>
           <w:sz w:val="32"/>
           <w:szCs w:val="32"/>
           <w:u w:val="single"/>
         </w:rPr>
-        <w:lastRenderedPageBreak/>
         <w:t>UML:</w:t>
       </w:r>
     </w:p>
@@ -5452,48 +5578,25 @@
           <w:szCs w:val="32"/>
         </w:rPr>
       </w:pPr>
-      <w:proofErr w:type="gramStart"/>
       <w:r>
         <w:rPr>
           <w:sz w:val="32"/>
           <w:szCs w:val="32"/>
-          <w:highlight w:val="yellow"/>
-        </w:rPr>
-        <w:t>add</w:t>
-      </w:r>
-      <w:proofErr w:type="gramEnd"/>
-      <w:r>
+        </w:rPr>
+        <w:br w:type="page"/>
+      </w:r>
+    </w:p>
+    <w:p>
+      <w:pPr>
         <w:rPr>
           <w:sz w:val="32"/>
           <w:szCs w:val="32"/>
-          <w:highlight w:val="yellow"/>
-        </w:rPr>
-        <w:t xml:space="preserve"> here</w:t>
-      </w:r>
-    </w:p>
-    <w:p>
-      <w:pPr>
-        <w:rPr>
-          <w:sz w:val="32"/>
-          <w:szCs w:val="32"/>
-        </w:rPr>
-      </w:pPr>
-      <w:r>
-        <w:rPr>
-          <w:sz w:val="32"/>
-          <w:szCs w:val="32"/>
-        </w:rPr>
-        <w:br w:type="page"/>
-      </w:r>
-    </w:p>
-    <w:p>
-      <w:pPr>
-        <w:rPr>
-          <w:sz w:val="32"/>
-          <w:szCs w:val="32"/>
-        </w:rPr>
-      </w:pPr>
-      <w:r>
+        </w:rPr>
+      </w:pPr>
+      <w:r>
+        <w:rPr>
+          <w:noProof/>
+        </w:rPr>
         <w:lastRenderedPageBreak/>
         <w:drawing>
           <wp:anchor distT="0" distB="0" distL="114300" distR="114300" simplePos="0" relativeHeight="251674624" behindDoc="1" locked="0" layoutInCell="1" allowOverlap="1" wp14:anchorId="0A9856D5" wp14:editId="1147DDC2">
@@ -5537,7 +5640,7 @@
                     </pic:cNvPicPr>
                   </pic:nvPicPr>
                   <pic:blipFill>
-                    <a:blip r:embed="rId14">
+                    <a:blip r:embed="rId16">
                       <a:extLst>
                         <a:ext uri="{28A0092B-C50C-407E-A947-70E740481C1C}">
                           <a14:useLocalDpi xmlns:a14="http://schemas.microsoft.com/office/drawing/2010/main" val="0"/>
@@ -5569,6 +5672,9 @@
         </w:drawing>
       </w:r>
       <w:r>
+        <w:rPr>
+          <w:noProof/>
+        </w:rPr>
         <w:drawing>
           <wp:anchor distT="0" distB="0" distL="114300" distR="114300" simplePos="0" relativeHeight="251673600" behindDoc="1" locked="0" layoutInCell="1" allowOverlap="1" wp14:anchorId="6DAD5B14" wp14:editId="2E8BF3F2">
             <wp:simplePos x="0" y="0"/>
@@ -5615,7 +5721,7 @@
                     </pic:cNvPicPr>
                   </pic:nvPicPr>
                   <pic:blipFill>
-                    <a:blip r:embed="rId15">
+                    <a:blip r:embed="rId17">
                       <a:extLst>
                         <a:ext uri="{28A0092B-C50C-407E-A947-70E740481C1C}">
                           <a14:useLocalDpi xmlns:a14="http://schemas.microsoft.com/office/drawing/2010/main" val="0"/>
@@ -5647,6 +5753,9 @@
         </w:drawing>
       </w:r>
       <w:r>
+        <w:rPr>
+          <w:noProof/>
+        </w:rPr>
         <w:drawing>
           <wp:anchor distT="0" distB="0" distL="114300" distR="114300" simplePos="0" relativeHeight="251672576" behindDoc="1" locked="0" layoutInCell="1" allowOverlap="1" wp14:anchorId="4A1A511F" wp14:editId="6EA6F3AA">
             <wp:simplePos x="0" y="0"/>
@@ -5698,7 +5807,7 @@
                     </pic:cNvPicPr>
                   </pic:nvPicPr>
                   <pic:blipFill>
-                    <a:blip r:embed="rId16">
+                    <a:blip r:embed="rId18">
                       <a:extLst>
                         <a:ext uri="{28A0092B-C50C-407E-A947-70E740481C1C}">
                           <a14:useLocalDpi xmlns:a14="http://schemas.microsoft.com/office/drawing/2010/main" val="0"/>
@@ -5747,6 +5856,9 @@
         </w:rPr>
       </w:pPr>
       <w:r>
+        <w:rPr>
+          <w:noProof/>
+        </w:rPr>
         <w:lastRenderedPageBreak/>
         <w:drawing>
           <wp:anchor distT="0" distB="0" distL="114300" distR="114300" simplePos="0" relativeHeight="251676672" behindDoc="1" locked="0" layoutInCell="1" allowOverlap="1" wp14:anchorId="685DD238" wp14:editId="7256967E">
@@ -5782,7 +5894,7 @@
                     </pic:cNvPicPr>
                   </pic:nvPicPr>
                   <pic:blipFill>
-                    <a:blip r:embed="rId17">
+                    <a:blip r:embed="rId19">
                       <a:extLst>
                         <a:ext uri="{28A0092B-C50C-407E-A947-70E740481C1C}">
                           <a14:useLocalDpi xmlns:a14="http://schemas.microsoft.com/office/drawing/2010/main" val="0"/>
@@ -5820,6 +5932,9 @@
         </w:drawing>
       </w:r>
       <w:r>
+        <w:rPr>
+          <w:noProof/>
+        </w:rPr>
         <w:drawing>
           <wp:anchor distT="0" distB="0" distL="114300" distR="114300" simplePos="0" relativeHeight="251675648" behindDoc="1" locked="0" layoutInCell="1" allowOverlap="1" wp14:anchorId="702870E4" wp14:editId="5A7FDEA0">
             <wp:simplePos x="0" y="0"/>
@@ -5863,7 +5978,7 @@
                     </pic:cNvPicPr>
                   </pic:nvPicPr>
                   <pic:blipFill>
-                    <a:blip r:embed="rId18">
+                    <a:blip r:embed="rId20">
                       <a:extLst>
                         <a:ext uri="{28A0092B-C50C-407E-A947-70E740481C1C}">
                           <a14:useLocalDpi xmlns:a14="http://schemas.microsoft.com/office/drawing/2010/main" val="0"/>
@@ -5916,16 +6031,7 @@
           <w:sz w:val="32"/>
           <w:szCs w:val="32"/>
         </w:rPr>
-        <w:t>in case the images are too small:</w:t>
-      </w:r>
-      <w:bookmarkStart w:id="0" w:name="_GoBack"/>
-      <w:bookmarkEnd w:id="0"/>
-      <w:r>
-        <w:rPr>
-          <w:sz w:val="32"/>
-          <w:szCs w:val="32"/>
-        </w:rPr>
-        <w:t xml:space="preserve"> The original requirements.xls is in the repository</w:t>
+        <w:t>in case the images are too small: The original requirements.xls is in the repository</w:t>
       </w:r>
     </w:p>
     <w:p>
@@ -6265,7 +6371,7 @@
       </w:r>
     </w:p>
     <w:sectPr>
-      <w:headerReference w:type="default" r:id="rId19"/>
+      <w:headerReference w:type="default" r:id="rId21"/>
       <w:pgSz w:w="11906" w:h="16838"/>
       <w:pgMar w:top="1440" w:right="1800" w:bottom="1440" w:left="1800" w:header="708" w:footer="708" w:gutter="0"/>
       <w:cols w:space="708"/>

</xml_diff>

<commit_message>
>>>> FINAL VERSION : with pdf updated
</commit_message>
<xml_diff>
--- a/Theoretical/Milestone2.docx
+++ b/Theoretical/Milestone2.docx
@@ -362,96 +362,7 @@
           <w:sz w:val="24"/>
           <w:szCs w:val="24"/>
         </w:rPr>
-        <w:t>In order to add an option for a new senor, we would write an interface of a sensor, that has one method “</w:t>
-      </w:r>
-      <w:proofErr w:type="spellStart"/>
-      <w:proofErr w:type="gramStart"/>
-      <w:r>
-        <w:rPr>
-          <w:sz w:val="24"/>
-          <w:szCs w:val="24"/>
-        </w:rPr>
-        <w:t>samle</w:t>
-      </w:r>
-      <w:proofErr w:type="spellEnd"/>
-      <w:r>
-        <w:rPr>
-          <w:sz w:val="24"/>
-          <w:szCs w:val="24"/>
-        </w:rPr>
-        <w:t>(</w:t>
-      </w:r>
-      <w:proofErr w:type="gramEnd"/>
-      <w:r>
-        <w:rPr>
-          <w:sz w:val="24"/>
-          <w:szCs w:val="24"/>
-        </w:rPr>
-        <w:t>)” that would return “Sensor Data”. For the “Sensor Data”: we would add this as an abstract class and for every type of data that could return from a sensor, we will implement a class for that data that would inherit from “Sensor Data” (for example: GPS sensor would implement the interface “Sensor” and therefore the method “</w:t>
-      </w:r>
-      <w:proofErr w:type="gramStart"/>
-      <w:r>
-        <w:rPr>
-          <w:sz w:val="24"/>
-          <w:szCs w:val="24"/>
-        </w:rPr>
-        <w:t>sample(</w:t>
-      </w:r>
-      <w:proofErr w:type="gramEnd"/>
-      <w:r>
-        <w:rPr>
-          <w:sz w:val="24"/>
-          <w:szCs w:val="24"/>
-        </w:rPr>
-        <w:t xml:space="preserve">)”, and a new class named “Location” would inherit from “Sensor Data”. This way, for a written code, if we want to change the sensor we could just change the line: “Sensor </w:t>
-      </w:r>
-      <w:proofErr w:type="spellStart"/>
-      <w:r>
-        <w:rPr>
-          <w:sz w:val="24"/>
-          <w:szCs w:val="24"/>
-        </w:rPr>
-        <w:t>sens</w:t>
-      </w:r>
-      <w:proofErr w:type="spellEnd"/>
-      <w:r>
-        <w:rPr>
-          <w:sz w:val="24"/>
-          <w:szCs w:val="24"/>
-        </w:rPr>
-        <w:t xml:space="preserve"> = New </w:t>
-      </w:r>
-      <w:proofErr w:type="gramStart"/>
-      <w:r>
-        <w:rPr>
-          <w:sz w:val="24"/>
-          <w:szCs w:val="24"/>
-        </w:rPr>
-        <w:t>‘</w:t>
-      </w:r>
-      <w:proofErr w:type="spellStart"/>
-      <w:r>
-        <w:rPr>
-          <w:sz w:val="24"/>
-          <w:szCs w:val="24"/>
-        </w:rPr>
-        <w:t>SomeSensor</w:t>
-      </w:r>
-      <w:proofErr w:type="spellEnd"/>
-      <w:r>
-        <w:rPr>
-          <w:sz w:val="24"/>
-          <w:szCs w:val="24"/>
-        </w:rPr>
-        <w:t>(</w:t>
-      </w:r>
-      <w:proofErr w:type="gramEnd"/>
-      <w:r>
-        <w:rPr>
-          <w:sz w:val="24"/>
-          <w:szCs w:val="24"/>
-        </w:rPr>
-        <w:t>)’” and everything else should stay the same.</w:t>
+        <w:t>In order to add an option for a new senor, we would write an interface of a sensor, that has one method “samle()” that would return “Sensor Data”. For the “Sensor Data”: we would add this as an abstract class and for every type of data that could return from a sensor, we will implement a class for that data that would inherit from “Sensor Data” (for example: GPS sensor would implement the interface “Sensor” and therefore the method “sample()”, and a new class named “Location” would inherit from “Sensor Data”. This way, for a written code, if we want to change the sensor we could just change the line: “Sensor sens = New ‘SomeSensor()’” and everything else should stay the same.</w:t>
       </w:r>
     </w:p>
     <w:p>
@@ -772,48 +683,7 @@
           <w:sz w:val="24"/>
           <w:szCs w:val="24"/>
         </w:rPr>
-        <w:t xml:space="preserve"> user, this is for the reason that once a user is logged in, </w:t>
-      </w:r>
-      <w:proofErr w:type="gramStart"/>
-      <w:r>
-        <w:rPr>
-          <w:sz w:val="24"/>
-          <w:szCs w:val="24"/>
-        </w:rPr>
-        <w:t>he</w:t>
-      </w:r>
-      <w:proofErr w:type="gramEnd"/>
-      <w:r>
-        <w:rPr>
-          <w:sz w:val="24"/>
-          <w:szCs w:val="24"/>
-        </w:rPr>
-        <w:t xml:space="preserve"> does not need to login again to perform a task. Therefore, it is more correct and much clearer to have “Login” as a separate use-case, and have “</w:t>
-      </w:r>
-      <w:proofErr w:type="spellStart"/>
-      <w:proofErr w:type="gramStart"/>
-      <w:r>
-        <w:rPr>
-          <w:sz w:val="24"/>
-          <w:szCs w:val="24"/>
-        </w:rPr>
-        <w:t>isLoggedIn</w:t>
-      </w:r>
-      <w:proofErr w:type="spellEnd"/>
-      <w:r>
-        <w:rPr>
-          <w:sz w:val="24"/>
-          <w:szCs w:val="24"/>
-        </w:rPr>
-        <w:t>(</w:t>
-      </w:r>
-      <w:proofErr w:type="gramEnd"/>
-      <w:r>
-        <w:rPr>
-          <w:sz w:val="24"/>
-          <w:szCs w:val="24"/>
-        </w:rPr>
-        <w:t xml:space="preserve">)” as a precondition for each required use-case. </w:t>
+        <w:t xml:space="preserve"> user, this is for the reason that once a user is logged in, he does not need to login again to perform a task. Therefore, it is more correct and much clearer to have “Login” as a separate use-case, and have “isLoggedIn()” as a precondition for each required use-case. </w:t>
       </w:r>
     </w:p>
     <w:p>
@@ -1679,7 +1549,6 @@
               </w:rPr>
               <w:t xml:space="preserve">For some customer </w:t>
             </w:r>
-            <w:proofErr w:type="spellStart"/>
             <w:r>
               <w:rPr>
                 <w:i/>
@@ -1689,7 +1558,6 @@
               </w:rPr>
               <w:t>cust</w:t>
             </w:r>
-            <w:proofErr w:type="spellEnd"/>
             <w:r>
               <w:rPr>
                 <w:sz w:val="24"/>
@@ -1721,21 +1589,12 @@
                 <w:szCs w:val="24"/>
               </w:rPr>
             </w:pPr>
-            <w:proofErr w:type="spellStart"/>
-            <w:r>
-              <w:rPr>
-                <w:sz w:val="24"/>
-                <w:szCs w:val="24"/>
-              </w:rPr>
-              <w:t>cust.isLoggedIn</w:t>
-            </w:r>
-            <w:proofErr w:type="spellEnd"/>
-            <w:r>
-              <w:rPr>
-                <w:sz w:val="24"/>
-                <w:szCs w:val="24"/>
-              </w:rPr>
-              <w:t>() &amp;</w:t>
+            <w:r>
+              <w:rPr>
+                <w:sz w:val="24"/>
+                <w:szCs w:val="24"/>
+              </w:rPr>
+              <w:t>cust.isLoggedIn() &amp;</w:t>
             </w:r>
             <w:r>
               <w:rPr>
@@ -1743,54 +1602,7 @@
                 <w:szCs w:val="24"/>
               </w:rPr>
               <w:br/>
-            </w:r>
-            <w:proofErr w:type="spellStart"/>
-            <w:r>
-              <w:rPr>
-                <w:sz w:val="24"/>
-                <w:szCs w:val="24"/>
-              </w:rPr>
-              <w:t>cust.ownsCoupon</w:t>
-            </w:r>
-            <w:proofErr w:type="spellEnd"/>
-            <w:r>
-              <w:rPr>
-                <w:sz w:val="24"/>
-                <w:szCs w:val="24"/>
-              </w:rPr>
-              <w:t xml:space="preserve">(coup.id) &amp; </w:t>
-            </w:r>
-            <w:proofErr w:type="spellStart"/>
-            <w:r>
-              <w:rPr>
-                <w:sz w:val="24"/>
-                <w:szCs w:val="24"/>
-              </w:rPr>
-              <w:t>coup.wasUsed</w:t>
-            </w:r>
-            <w:proofErr w:type="spellEnd"/>
-            <w:r>
-              <w:rPr>
-                <w:sz w:val="24"/>
-                <w:szCs w:val="24"/>
-              </w:rPr>
-              <w:t xml:space="preserve">() &amp; </w:t>
-            </w:r>
-            <w:proofErr w:type="spellStart"/>
-            <w:r>
-              <w:rPr>
-                <w:sz w:val="24"/>
-                <w:szCs w:val="24"/>
-              </w:rPr>
-              <w:t>coup.awaitsRating</w:t>
-            </w:r>
-            <w:proofErr w:type="spellEnd"/>
-            <w:r>
-              <w:rPr>
-                <w:sz w:val="24"/>
-                <w:szCs w:val="24"/>
-              </w:rPr>
-              <w:t>()</w:t>
+              <w:t>cust.ownsCoupon(coup.id) &amp; coup.wasUsed() &amp; coup.awaitsRating()</w:t>
             </w:r>
           </w:p>
         </w:tc>
@@ -1834,7 +1646,6 @@
               </w:rPr>
               <w:t xml:space="preserve">For some customer </w:t>
             </w:r>
-            <w:proofErr w:type="spellStart"/>
             <w:r>
               <w:rPr>
                 <w:i/>
@@ -1844,7 +1655,6 @@
               </w:rPr>
               <w:t>cust</w:t>
             </w:r>
-            <w:proofErr w:type="spellEnd"/>
             <w:r>
               <w:rPr>
                 <w:sz w:val="24"/>
@@ -1876,147 +1686,42 @@
                 <w:szCs w:val="24"/>
               </w:rPr>
             </w:pPr>
-            <w:proofErr w:type="spellStart"/>
-            <w:r>
-              <w:rPr>
-                <w:sz w:val="24"/>
-                <w:szCs w:val="24"/>
-              </w:rPr>
-              <w:t>coup.awaitsRating</w:t>
-            </w:r>
-            <w:proofErr w:type="spellEnd"/>
-            <w:r>
-              <w:rPr>
-                <w:sz w:val="24"/>
-                <w:szCs w:val="24"/>
-              </w:rPr>
-              <w:t>() == False &amp;</w:t>
-            </w:r>
-          </w:p>
-          <w:p>
-            <w:pPr>
-              <w:rPr>
-                <w:sz w:val="24"/>
-                <w:szCs w:val="24"/>
-              </w:rPr>
-            </w:pPr>
-            <w:r>
-              <w:rPr>
-                <w:sz w:val="24"/>
-                <w:szCs w:val="24"/>
-              </w:rPr>
-              <w:t>(</w:t>
-            </w:r>
-            <w:proofErr w:type="spellStart"/>
-            <w:r>
-              <w:rPr>
-                <w:sz w:val="24"/>
-                <w:szCs w:val="24"/>
-              </w:rPr>
-              <w:t>coup.getRating</w:t>
-            </w:r>
-            <w:proofErr w:type="spellEnd"/>
-            <w:r>
-              <w:rPr>
-                <w:sz w:val="24"/>
-                <w:szCs w:val="24"/>
-              </w:rPr>
-              <w:t>()&gt;0 &amp; @before(</w:t>
-            </w:r>
-            <w:proofErr w:type="spellStart"/>
-            <w:r>
-              <w:rPr>
-                <w:sz w:val="24"/>
-                <w:szCs w:val="24"/>
-              </w:rPr>
-              <w:t>coup.getNumOfVoters</w:t>
-            </w:r>
-            <w:proofErr w:type="spellEnd"/>
-            <w:r>
-              <w:rPr>
-                <w:sz w:val="24"/>
-                <w:szCs w:val="24"/>
-              </w:rPr>
-              <w:t>())+1=</w:t>
-            </w:r>
-            <w:proofErr w:type="spellStart"/>
-            <w:r>
-              <w:rPr>
-                <w:sz w:val="24"/>
-                <w:szCs w:val="24"/>
-              </w:rPr>
-              <w:t>coup.getNumOfVoters</w:t>
-            </w:r>
-            <w:proofErr w:type="spellEnd"/>
-            <w:r>
-              <w:rPr>
-                <w:sz w:val="24"/>
-                <w:szCs w:val="24"/>
-              </w:rPr>
-              <w:t>() ) |</w:t>
-            </w:r>
-          </w:p>
-          <w:p>
-            <w:pPr>
-              <w:rPr>
-                <w:sz w:val="24"/>
-                <w:szCs w:val="24"/>
-              </w:rPr>
-            </w:pPr>
-            <w:r>
-              <w:rPr>
-                <w:sz w:val="24"/>
-                <w:szCs w:val="24"/>
-              </w:rPr>
-              <w:t>(</w:t>
-            </w:r>
-            <w:proofErr w:type="spellStart"/>
-            <w:r>
-              <w:rPr>
-                <w:sz w:val="24"/>
-                <w:szCs w:val="24"/>
-              </w:rPr>
-              <w:t>coup.getRating</w:t>
-            </w:r>
-            <w:proofErr w:type="spellEnd"/>
-            <w:r>
-              <w:rPr>
-                <w:sz w:val="24"/>
-                <w:szCs w:val="24"/>
-              </w:rPr>
-              <w:t>()==0 &amp; @before(</w:t>
-            </w:r>
-            <w:proofErr w:type="spellStart"/>
-            <w:r>
-              <w:rPr>
-                <w:sz w:val="24"/>
-                <w:szCs w:val="24"/>
-              </w:rPr>
-              <w:t>coup.getNumOfVoters</w:t>
-            </w:r>
-            <w:proofErr w:type="spellEnd"/>
-            <w:r>
-              <w:rPr>
-                <w:sz w:val="24"/>
-                <w:szCs w:val="24"/>
-              </w:rPr>
-              <w:t>())+1=</w:t>
-            </w:r>
-            <w:proofErr w:type="spellStart"/>
-            <w:r>
-              <w:rPr>
-                <w:sz w:val="24"/>
-                <w:szCs w:val="24"/>
-              </w:rPr>
-              <w:t>coup.getNumOfVoters</w:t>
-            </w:r>
-            <w:proofErr w:type="spellEnd"/>
-            <w:r>
-              <w:rPr>
-                <w:sz w:val="24"/>
-                <w:szCs w:val="24"/>
-              </w:rPr>
-              <w:t>() )</w:t>
+            <w:r>
+              <w:rPr>
+                <w:sz w:val="24"/>
+                <w:szCs w:val="24"/>
+              </w:rPr>
+              <w:t>coup.awaitsRating() == False &amp;</w:t>
+            </w:r>
+          </w:p>
+          <w:p>
+            <w:pPr>
+              <w:rPr>
+                <w:sz w:val="24"/>
+                <w:szCs w:val="24"/>
+              </w:rPr>
+            </w:pPr>
+            <w:r>
+              <w:rPr>
+                <w:sz w:val="24"/>
+                <w:szCs w:val="24"/>
+              </w:rPr>
+              <w:t>(coup.getRating()&gt;0 &amp; @before(coup.getNumOfVoters())+1=coup.getNumOfVoters() ) |</w:t>
+            </w:r>
+          </w:p>
+          <w:p>
+            <w:pPr>
+              <w:rPr>
+                <w:sz w:val="24"/>
+                <w:szCs w:val="24"/>
+              </w:rPr>
+            </w:pPr>
+            <w:r>
+              <w:rPr>
+                <w:sz w:val="24"/>
+                <w:szCs w:val="24"/>
+              </w:rPr>
+              <w:t>(coup.getRating()==0 &amp; @before(coup.getNumOfVoters())+1=coup.getNumOfVoters() )</w:t>
             </w:r>
           </w:p>
           <w:p>
@@ -2314,23 +2019,7 @@
                 <w:sz w:val="24"/>
                 <w:szCs w:val="24"/>
               </w:rPr>
-              <w:t xml:space="preserve">The rating of the </w:t>
-            </w:r>
-            <w:proofErr w:type="spellStart"/>
-            <w:r>
-              <w:rPr>
-                <w:sz w:val="24"/>
-                <w:szCs w:val="24"/>
-              </w:rPr>
-              <w:t>CouponMaker</w:t>
-            </w:r>
-            <w:proofErr w:type="spellEnd"/>
-            <w:r>
-              <w:rPr>
-                <w:sz w:val="24"/>
-                <w:szCs w:val="24"/>
-              </w:rPr>
-              <w:t xml:space="preserve"> of this coupon is updated.</w:t>
+              <w:t>The rating of the CouponMaker of this coupon is updated.</w:t>
             </w:r>
           </w:p>
         </w:tc>
@@ -2742,21 +2431,12 @@
                 <w:szCs w:val="24"/>
               </w:rPr>
             </w:pPr>
-            <w:proofErr w:type="spellStart"/>
-            <w:r>
-              <w:rPr>
-                <w:sz w:val="24"/>
-                <w:szCs w:val="24"/>
-              </w:rPr>
-              <w:t>u.isLoggedIn</w:t>
-            </w:r>
-            <w:proofErr w:type="spellEnd"/>
-            <w:r>
-              <w:rPr>
-                <w:sz w:val="24"/>
-                <w:szCs w:val="24"/>
-              </w:rPr>
-              <w:t>()</w:t>
+            <w:r>
+              <w:rPr>
+                <w:sz w:val="24"/>
+                <w:szCs w:val="24"/>
+              </w:rPr>
+              <w:t>u.isLoggedIn()</w:t>
             </w:r>
           </w:p>
         </w:tc>
@@ -3425,21 +3105,12 @@
               </w:rPr>
               <w:t xml:space="preserve">If credentials are correct : </w:t>
             </w:r>
-            <w:proofErr w:type="spellStart"/>
-            <w:r>
-              <w:rPr>
-                <w:sz w:val="24"/>
-                <w:szCs w:val="24"/>
-              </w:rPr>
-              <w:t>getUserByCred</w:t>
-            </w:r>
-            <w:proofErr w:type="spellEnd"/>
-            <w:r>
-              <w:rPr>
-                <w:sz w:val="24"/>
-                <w:szCs w:val="24"/>
-              </w:rPr>
-              <w:t>(</w:t>
+            <w:r>
+              <w:rPr>
+                <w:sz w:val="24"/>
+                <w:szCs w:val="24"/>
+              </w:rPr>
+              <w:t>getUserByCred(</w:t>
             </w:r>
             <w:r>
               <w:rPr>
@@ -3472,23 +3143,7 @@
                 <w:sz w:val="24"/>
                 <w:szCs w:val="24"/>
               </w:rPr>
-              <w:t xml:space="preserve">else, if they are incorrect:  </w:t>
-            </w:r>
-            <w:proofErr w:type="spellStart"/>
-            <w:r>
-              <w:rPr>
-                <w:sz w:val="24"/>
-                <w:szCs w:val="24"/>
-              </w:rPr>
-              <w:t>getUserByCred</w:t>
-            </w:r>
-            <w:proofErr w:type="spellEnd"/>
-            <w:r>
-              <w:rPr>
-                <w:sz w:val="24"/>
-                <w:szCs w:val="24"/>
-              </w:rPr>
-              <w:t>(</w:t>
+              <w:t>else, if they are incorrect:  getUserByCred(</w:t>
             </w:r>
             <w:r>
               <w:rPr>
@@ -4120,7 +3775,6 @@
               </w:rPr>
               <w:t xml:space="preserve"> </w:t>
             </w:r>
-            <w:proofErr w:type="spellStart"/>
             <w:r>
               <w:rPr>
                 <w:i/>
@@ -4130,7 +3784,6 @@
               </w:rPr>
               <w:t>user</w:t>
             </w:r>
-            <w:proofErr w:type="spellEnd"/>
             <w:r>
               <w:rPr>
                 <w:sz w:val="24"/>
@@ -4146,7 +3799,6 @@
                 <w:szCs w:val="24"/>
               </w:rPr>
             </w:pPr>
-            <w:proofErr w:type="spellStart"/>
             <w:r>
               <w:rPr>
                 <w:sz w:val="24"/>
@@ -4159,54 +3811,14 @@
                 <w:sz w:val="24"/>
                 <w:szCs w:val="24"/>
               </w:rPr>
-              <w:t>.isLoggedIn</w:t>
-            </w:r>
-            <w:proofErr w:type="spellEnd"/>
-            <w:r>
-              <w:rPr>
-                <w:sz w:val="24"/>
-                <w:szCs w:val="24"/>
-              </w:rPr>
-              <w:t>()</w:t>
-            </w:r>
-            <w:r>
-              <w:rPr>
-                <w:sz w:val="24"/>
-                <w:szCs w:val="24"/>
-              </w:rPr>
-              <w:t xml:space="preserve"> &amp;&amp; (</w:t>
-            </w:r>
-            <w:proofErr w:type="spellStart"/>
-            <w:r>
-              <w:rPr>
-                <w:sz w:val="24"/>
-                <w:szCs w:val="24"/>
-              </w:rPr>
-              <w:t>user.isAdmin</w:t>
-            </w:r>
-            <w:proofErr w:type="spellEnd"/>
-            <w:r>
-              <w:rPr>
-                <w:sz w:val="24"/>
-                <w:szCs w:val="24"/>
-              </w:rPr>
-              <w:t xml:space="preserve">() || </w:t>
-            </w:r>
-            <w:proofErr w:type="spellStart"/>
-            <w:r>
-              <w:rPr>
-                <w:sz w:val="24"/>
-                <w:szCs w:val="24"/>
-              </w:rPr>
-              <w:t>user.isOwner</w:t>
-            </w:r>
-            <w:proofErr w:type="spellEnd"/>
-            <w:r>
-              <w:rPr>
-                <w:sz w:val="24"/>
-                <w:szCs w:val="24"/>
-              </w:rPr>
-              <w:t>())</w:t>
+              <w:t>.isLoggedIn()</w:t>
+            </w:r>
+            <w:r>
+              <w:rPr>
+                <w:sz w:val="24"/>
+                <w:szCs w:val="24"/>
+              </w:rPr>
+              <w:t xml:space="preserve"> &amp;&amp; (user.isAdmin() || user.isOwner())</w:t>
             </w:r>
           </w:p>
           <w:p>
@@ -4472,39 +4084,7 @@
                 <w:sz w:val="24"/>
                 <w:szCs w:val="24"/>
               </w:rPr>
-              <w:t xml:space="preserve">User select a specific business from the view and sees </w:t>
-            </w:r>
-            <w:proofErr w:type="gramStart"/>
-            <w:r>
-              <w:rPr>
-                <w:sz w:val="24"/>
-                <w:szCs w:val="24"/>
-              </w:rPr>
-              <w:t>it’s</w:t>
-            </w:r>
-            <w:proofErr w:type="gramEnd"/>
-            <w:r>
-              <w:rPr>
-                <w:sz w:val="24"/>
-                <w:szCs w:val="24"/>
-              </w:rPr>
-              <w:t xml:space="preserve"> details (such as rating, coupons that were purchased, </w:t>
-            </w:r>
-            <w:proofErr w:type="spellStart"/>
-            <w:r>
-              <w:rPr>
-                <w:sz w:val="24"/>
-                <w:szCs w:val="24"/>
-              </w:rPr>
-              <w:t>ect</w:t>
-            </w:r>
-            <w:proofErr w:type="spellEnd"/>
-            <w:r>
-              <w:rPr>
-                <w:sz w:val="24"/>
-                <w:szCs w:val="24"/>
-              </w:rPr>
-              <w:t>.)</w:t>
+              <w:t>User select a specific business from the view and sees it’s details (such as rating, coupons that were purchased, ect.)</w:t>
             </w:r>
           </w:p>
           <w:p>
@@ -4898,25 +4478,7 @@
           <w:szCs w:val="24"/>
           <w:u w:val="single"/>
         </w:rPr>
-        <w:t xml:space="preserve">View </w:t>
-      </w:r>
-      <w:proofErr w:type="spellStart"/>
-      <w:r>
-        <w:rPr>
-          <w:sz w:val="24"/>
-          <w:szCs w:val="24"/>
-          <w:u w:val="single"/>
-        </w:rPr>
-        <w:t>Account+Edit</w:t>
-      </w:r>
-      <w:proofErr w:type="spellEnd"/>
-      <w:r>
-        <w:rPr>
-          <w:sz w:val="24"/>
-          <w:szCs w:val="24"/>
-          <w:u w:val="single"/>
-        </w:rPr>
-        <w:t xml:space="preserve"> Details</w:t>
+        <w:t>View Account+Edit Details</w:t>
       </w:r>
       <w:r>
         <w:rPr>
@@ -5236,7 +4798,6 @@
         </w:rPr>
         <w:t xml:space="preserve">View </w:t>
       </w:r>
-      <w:proofErr w:type="spellStart"/>
       <w:r>
         <w:rPr>
           <w:sz w:val="24"/>
@@ -5251,23 +4812,14 @@
           <w:szCs w:val="24"/>
           <w:u w:val="single"/>
         </w:rPr>
-        <w:t>+Edit</w:t>
-      </w:r>
-      <w:proofErr w:type="spellEnd"/>
+        <w:t>+Edit Details</w:t>
+      </w:r>
       <w:r>
         <w:rPr>
           <w:sz w:val="24"/>
           <w:szCs w:val="24"/>
           <w:u w:val="single"/>
         </w:rPr>
-        <w:t xml:space="preserve"> Details</w:t>
-      </w:r>
-      <w:r>
-        <w:rPr>
-          <w:sz w:val="24"/>
-          <w:szCs w:val="24"/>
-          <w:u w:val="single"/>
-        </w:rPr>
         <w:t>.jpg</w:t>
       </w:r>
       <w:r>
@@ -5293,8 +4845,6 @@
           <w:szCs w:val="24"/>
         </w:rPr>
       </w:pPr>
-      <w:bookmarkStart w:id="0" w:name="_GoBack"/>
-      <w:bookmarkEnd w:id="0"/>
     </w:p>
     <w:p>
       <w:pPr>
@@ -6095,7 +5645,6 @@
           <w:szCs w:val="32"/>
         </w:rPr>
       </w:pPr>
-      <w:proofErr w:type="spellStart"/>
       <w:r>
         <w:rPr>
           <w:b/>
@@ -6103,110 +5652,52 @@
           <w:sz w:val="32"/>
           <w:szCs w:val="32"/>
         </w:rPr>
-        <w:t>Git</w:t>
-      </w:r>
-      <w:proofErr w:type="spellEnd"/>
-      <w:r>
-        <w:rPr>
-          <w:b/>
-          <w:bCs/>
+        <w:t>Git Repository:</w:t>
+      </w:r>
+    </w:p>
+    <w:p>
+      <w:pPr>
+        <w:rPr>
           <w:sz w:val="32"/>
           <w:szCs w:val="32"/>
         </w:rPr>
-        <w:t xml:space="preserve"> Repository:</w:t>
-      </w:r>
-    </w:p>
-    <w:p>
-      <w:pPr>
+      </w:pPr>
+      <w:r>
         <w:rPr>
           <w:sz w:val="32"/>
           <w:szCs w:val="32"/>
         </w:rPr>
-      </w:pPr>
-      <w:r>
+        <w:t>All of the project’s files (including the solution, pdf, word, diagrams and images are in our git repository)</w:t>
+      </w:r>
+    </w:p>
+    <w:p>
+      <w:pPr>
         <w:rPr>
           <w:sz w:val="32"/>
           <w:szCs w:val="32"/>
         </w:rPr>
-        <w:t xml:space="preserve">All of the </w:t>
-      </w:r>
-      <w:proofErr w:type="gramStart"/>
+      </w:pPr>
       <w:r>
         <w:rPr>
           <w:sz w:val="32"/>
           <w:szCs w:val="32"/>
         </w:rPr>
-        <w:t>project’s</w:t>
-      </w:r>
-      <w:proofErr w:type="gramEnd"/>
-      <w:r>
+        <w:t>https://github.com/oriba/Analysis-Design-2</w:t>
+      </w:r>
+    </w:p>
+    <w:p>
+      <w:pPr>
         <w:rPr>
           <w:sz w:val="32"/>
           <w:szCs w:val="32"/>
         </w:rPr>
-        <w:t xml:space="preserve"> files (including the solution, pdf, word, diagrams and images are in our </w:t>
-      </w:r>
-      <w:proofErr w:type="spellStart"/>
+      </w:pPr>
       <w:r>
         <w:rPr>
           <w:sz w:val="32"/>
           <w:szCs w:val="32"/>
         </w:rPr>
-        <w:t>git</w:t>
-      </w:r>
-      <w:proofErr w:type="spellEnd"/>
-      <w:r>
-        <w:rPr>
-          <w:sz w:val="32"/>
-          <w:szCs w:val="32"/>
-        </w:rPr>
-        <w:t xml:space="preserve"> repository)</w:t>
-      </w:r>
-    </w:p>
-    <w:p>
-      <w:pPr>
-        <w:rPr>
-          <w:sz w:val="32"/>
-          <w:szCs w:val="32"/>
-        </w:rPr>
-      </w:pPr>
-      <w:r>
-        <w:rPr>
-          <w:sz w:val="32"/>
-          <w:szCs w:val="32"/>
-        </w:rPr>
-        <w:t>https://github.com/oriba/Analysis-Design-2</w:t>
-      </w:r>
-    </w:p>
-    <w:p>
-      <w:pPr>
-        <w:rPr>
-          <w:sz w:val="32"/>
-          <w:szCs w:val="32"/>
-        </w:rPr>
-      </w:pPr>
-      <w:r>
-        <w:rPr>
-          <w:sz w:val="32"/>
-          <w:szCs w:val="32"/>
-        </w:rPr>
-        <w:t xml:space="preserve">Username: </w:t>
-      </w:r>
-      <w:proofErr w:type="spellStart"/>
-      <w:r>
-        <w:rPr>
-          <w:sz w:val="32"/>
-          <w:szCs w:val="32"/>
-        </w:rPr>
-        <w:t>lolacoupons</w:t>
-      </w:r>
-      <w:proofErr w:type="spellEnd"/>
-      <w:r>
-        <w:rPr>
-          <w:sz w:val="32"/>
-          <w:szCs w:val="32"/>
-        </w:rPr>
-        <w:t xml:space="preserve"> | Password: abcd1234</w:t>
+        <w:t>Username: lolacoupons | Password: abcd1234</w:t>
       </w:r>
     </w:p>
     <w:p>
@@ -6245,32 +5736,14 @@
           <w:sz w:val="32"/>
           <w:szCs w:val="32"/>
         </w:rPr>
-        <w:t>Open:</w:t>
-      </w:r>
-    </w:p>
-    <w:p>
-      <w:pPr>
-        <w:pStyle w:val="ListParagraph"/>
+        <w:t>Open</w:t>
+      </w:r>
+      <w:r>
         <w:rPr>
           <w:sz w:val="32"/>
           <w:szCs w:val="32"/>
         </w:rPr>
-      </w:pPr>
-      <w:proofErr w:type="spellStart"/>
-      <w:r>
-        <w:rPr>
-          <w:sz w:val="32"/>
-          <w:szCs w:val="32"/>
-        </w:rPr>
-        <w:t>NUnit</w:t>
-      </w:r>
-      <w:proofErr w:type="spellEnd"/>
-      <w:r>
-        <w:rPr>
-          <w:sz w:val="32"/>
-          <w:szCs w:val="32"/>
-        </w:rPr>
-        <w:t>: Coupons-&gt;NUnit-2.6.4-&gt;bin-&gt;nunit-x86.exe</w:t>
+        <w:t xml:space="preserve"> the project’s solution</w:t>
       </w:r>
     </w:p>
     <w:p>
@@ -6290,64 +5763,7 @@
           <w:sz w:val="32"/>
           <w:szCs w:val="32"/>
         </w:rPr>
-        <w:t>Open tests:</w:t>
-      </w:r>
-    </w:p>
-    <w:p>
-      <w:pPr>
-        <w:pStyle w:val="ListParagraph"/>
-        <w:rPr>
-          <w:sz w:val="32"/>
-          <w:szCs w:val="32"/>
-        </w:rPr>
-      </w:pPr>
-      <w:r>
-        <w:rPr>
-          <w:sz w:val="32"/>
-          <w:szCs w:val="32"/>
-        </w:rPr>
-        <w:t>File-&gt;open project-&gt;coupons-&gt;</w:t>
-      </w:r>
-      <w:proofErr w:type="spellStart"/>
-      <w:r>
-        <w:rPr>
-          <w:sz w:val="32"/>
-          <w:szCs w:val="32"/>
-        </w:rPr>
-        <w:t>testUnit</w:t>
-      </w:r>
-      <w:proofErr w:type="spellEnd"/>
-      <w:r>
-        <w:rPr>
-          <w:sz w:val="32"/>
-          <w:szCs w:val="32"/>
-        </w:rPr>
-        <w:t>-&gt;bin-&gt;</w:t>
-      </w:r>
-    </w:p>
-    <w:p>
-      <w:pPr>
-        <w:pStyle w:val="ListParagraph"/>
-        <w:rPr>
-          <w:sz w:val="32"/>
-          <w:szCs w:val="32"/>
-        </w:rPr>
-      </w:pPr>
-      <w:proofErr w:type="gramStart"/>
-      <w:r>
-        <w:rPr>
-          <w:sz w:val="32"/>
-          <w:szCs w:val="32"/>
-        </w:rPr>
-        <w:t>debug</w:t>
-      </w:r>
-      <w:proofErr w:type="gramEnd"/>
-      <w:r>
-        <w:rPr>
-          <w:sz w:val="32"/>
-          <w:szCs w:val="32"/>
-        </w:rPr>
-        <w:t>-&gt;testUnit.dll</w:t>
+        <w:t>Click on the tab Test &gt; Window &gt; Test Explorer</w:t>
       </w:r>
     </w:p>
     <w:p>
@@ -6367,8 +5783,10 @@
           <w:sz w:val="32"/>
           <w:szCs w:val="32"/>
         </w:rPr>
-        <w:t>Run tests with the “Run” button.</w:t>
-      </w:r>
+        <w:t>Go to Test Explorer, right click &gt; “run selected tests”</w:t>
+      </w:r>
+      <w:bookmarkStart w:id="0" w:name="_GoBack"/>
+      <w:bookmarkEnd w:id="0"/>
     </w:p>
     <w:sectPr>
       <w:headerReference w:type="default" r:id="rId21"/>

</xml_diff>